<commit_message>
Adding Dataset and References to readme.
</commit_message>
<xml_diff>
--- a/Final_Report.docx
+++ b/Final_Report.docx
@@ -64,7 +64,7 @@
                         </a:ln>
                         <a:extLst>
                           <a:ext uri="{909E8E84-426E-40dd-AFC4-6F175D3DCCD1}">
-                            <a14:hiddenFill xmlns:a14="http://schemas.microsoft.com/office/drawing/2010/main" xmlns:w="http://schemas.openxmlformats.org/wordprocessingml/2006/main" xmlns:w10="urn:schemas-microsoft-com:office:word" xmlns:v="urn:schemas-microsoft-com:vml" xmlns:o="urn:schemas-microsoft-com:office:office" xmlns:mv="urn:schemas-microsoft-com:mac:vml" xmlns:mo="http://schemas.microsoft.com/office/mac/office/2008/main" xmlns="">
+                            <a14:hiddenFill xmlns="" xmlns:mo="http://schemas.microsoft.com/office/mac/office/2008/main" xmlns:mv="urn:schemas-microsoft-com:mac:vml" xmlns:o="urn:schemas-microsoft-com:office:office" xmlns:v="urn:schemas-microsoft-com:vml" xmlns:w10="urn:schemas-microsoft-com:office:word" xmlns:w="http://schemas.openxmlformats.org/wordprocessingml/2006/main" xmlns:a14="http://schemas.microsoft.com/office/drawing/2010/main">
                               <a:noFill/>
                             </a14:hiddenFill>
                           </a:ext>
@@ -85,7 +85,7 @@
           </mc:Choice>
           <mc:Fallback>
             <w:pict>
-              <v:line w14:anchorId="05CC1CC7" id="Line 2" o:spid="_x0000_s1026" style="position:absolute;z-index:251654144;visibility:visible;mso-wrap-style:square;mso-width-percent:0;mso-height-percent:0;mso-wrap-distance-left:9pt;mso-wrap-distance-top:0;mso-wrap-distance-right:9pt;mso-wrap-distance-bottom:0;mso-position-horizontal:absolute;mso-position-horizontal-relative:text;mso-position-vertical:absolute;mso-position-vertical-relative:text;mso-width-percent:0;mso-height-percent:0;mso-width-relative:page;mso-height-relative:page" from="0,9pt" to="540pt,9pt" o:gfxdata="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" strokeweight="2.25pt"/>
+              <v:line w14:anchorId="714F4606" id="Line 2" o:spid="_x0000_s1026" style="position:absolute;z-index:251654144;visibility:visible;mso-wrap-style:square;mso-width-percent:0;mso-height-percent:0;mso-wrap-distance-left:9pt;mso-wrap-distance-top:0;mso-wrap-distance-right:9pt;mso-wrap-distance-bottom:0;mso-position-horizontal:absolute;mso-position-horizontal-relative:text;mso-position-vertical:absolute;mso-position-vertical-relative:text;mso-width-percent:0;mso-height-percent:0;mso-width-relative:page;mso-height-relative:page" from="0,9pt" to="540pt,9pt" o:gfxdata="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" strokeweight="2.25pt"/>
             </w:pict>
           </mc:Fallback>
         </mc:AlternateContent>
@@ -270,7 +270,7 @@
                         </a:ln>
                         <a:extLst>
                           <a:ext uri="{909E8E84-426E-40dd-AFC4-6F175D3DCCD1}">
-                            <a14:hiddenFill xmlns:a14="http://schemas.microsoft.com/office/drawing/2010/main" xmlns:w="http://schemas.openxmlformats.org/wordprocessingml/2006/main" xmlns:w10="urn:schemas-microsoft-com:office:word" xmlns:v="urn:schemas-microsoft-com:vml" xmlns:o="urn:schemas-microsoft-com:office:office" xmlns:mv="urn:schemas-microsoft-com:mac:vml" xmlns:mo="http://schemas.microsoft.com/office/mac/office/2008/main" xmlns="">
+                            <a14:hiddenFill xmlns="" xmlns:mo="http://schemas.microsoft.com/office/mac/office/2008/main" xmlns:mv="urn:schemas-microsoft-com:mac:vml" xmlns:o="urn:schemas-microsoft-com:office:office" xmlns:v="urn:schemas-microsoft-com:vml" xmlns:w10="urn:schemas-microsoft-com:office:word" xmlns:w="http://schemas.openxmlformats.org/wordprocessingml/2006/main" xmlns:a14="http://schemas.microsoft.com/office/drawing/2010/main">
                               <a:noFill/>
                             </a14:hiddenFill>
                           </a:ext>
@@ -291,7 +291,7 @@
           </mc:Choice>
           <mc:Fallback>
             <w:pict>
-              <v:line w14:anchorId="06FAF846" id="Line 3" o:spid="_x0000_s1026" style="position:absolute;z-index:251655168;visibility:visible;mso-wrap-style:square;mso-width-percent:0;mso-height-percent:0;mso-wrap-distance-left:9pt;mso-wrap-distance-top:0;mso-wrap-distance-right:9pt;mso-wrap-distance-bottom:0;mso-position-horizontal:absolute;mso-position-horizontal-relative:text;mso-position-vertical:absolute;mso-position-vertical-relative:text;mso-width-percent:0;mso-height-percent:0;mso-width-relative:page;mso-height-relative:page" from="1.05pt,7.15pt" to="541.05pt,7.15pt" o:gfxdata="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" strokeweight="2.25pt"/>
+              <v:line w14:anchorId="42C46AF5" id="Line 3" o:spid="_x0000_s1026" style="position:absolute;z-index:251655168;visibility:visible;mso-wrap-style:square;mso-width-percent:0;mso-height-percent:0;mso-wrap-distance-left:9pt;mso-wrap-distance-top:0;mso-wrap-distance-right:9pt;mso-wrap-distance-bottom:0;mso-position-horizontal:absolute;mso-position-horizontal-relative:text;mso-position-vertical:absolute;mso-position-vertical-relative:text;mso-width-percent:0;mso-height-percent:0;mso-width-relative:page;mso-height-relative:page" from="1.05pt,7.15pt" to="541.05pt,7.15pt" o:gfxdata="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" strokeweight="2.25pt"/>
             </w:pict>
           </mc:Fallback>
         </mc:AlternateContent>
@@ -4386,25 +4386,7 @@
           <w:sz w:val="22"/>
           <w:szCs w:val="22"/>
         </w:rPr>
-        <w:t xml:space="preserve">similarity between users and recommends items based on the behavior of a user’s nearest neighbors. In other words, it finds users who are </w:t>
-      </w:r>
-      <w:proofErr w:type="gramStart"/>
-      <w:r>
-        <w:rPr>
-          <w:rFonts w:ascii="Verdana" w:hAnsi="Verdana"/>
-          <w:sz w:val="22"/>
-          <w:szCs w:val="22"/>
-        </w:rPr>
-        <w:t>similar to</w:t>
-      </w:r>
-      <w:proofErr w:type="gramEnd"/>
-      <w:r>
-        <w:rPr>
-          <w:rFonts w:ascii="Verdana" w:hAnsi="Verdana"/>
-          <w:sz w:val="22"/>
-          <w:szCs w:val="22"/>
-        </w:rPr>
-        <w:t xml:space="preserve"> a given user and recommends items that similar users have liked. Item-item collaborative filtering, on the other hand, calculates </w:t>
+        <w:t xml:space="preserve">similarity between users and recommends items based on the behavior of a user’s nearest neighbors. In other words, it finds users who are similar to a given user and recommends items that similar users have liked. Item-item collaborative filtering, on the other hand, calculates </w:t>
       </w:r>
       <w:r>
         <w:rPr>
@@ -4420,25 +4402,7 @@
           <w:sz w:val="22"/>
           <w:szCs w:val="22"/>
         </w:rPr>
-        <w:t xml:space="preserve">similarity between items and recommends items that are </w:t>
-      </w:r>
-      <w:proofErr w:type="gramStart"/>
-      <w:r>
-        <w:rPr>
-          <w:rFonts w:ascii="Verdana" w:hAnsi="Verdana"/>
-          <w:sz w:val="22"/>
-          <w:szCs w:val="22"/>
-        </w:rPr>
-        <w:t>similar to</w:t>
-      </w:r>
-      <w:proofErr w:type="gramEnd"/>
-      <w:r>
-        <w:rPr>
-          <w:rFonts w:ascii="Verdana" w:hAnsi="Verdana"/>
-          <w:sz w:val="22"/>
-          <w:szCs w:val="22"/>
-        </w:rPr>
-        <w:t xml:space="preserve"> those previously liked by the user.</w:t>
+        <w:t>similarity between items and recommends items that are similar to those previously liked by the user.</w:t>
       </w:r>
       <w:sdt>
         <w:sdtPr>
@@ -5308,19 +5272,9 @@
           <w:sz w:val="22"/>
           <w:szCs w:val="22"/>
         </w:rPr>
-        <w:t xml:space="preserve">Where </w:t>
-      </w:r>
-      <w:proofErr w:type="gramStart"/>
-      <w:r>
-        <w:rPr>
-          <w:rFonts w:ascii="Verdana" w:hAnsi="Verdana"/>
-          <w:sz w:val="22"/>
-          <w:szCs w:val="22"/>
-        </w:rPr>
-        <w:t>N(</w:t>
+        <w:t>Where N(</w:t>
       </w:r>
       <w:proofErr w:type="spellStart"/>
-      <w:proofErr w:type="gramEnd"/>
       <w:r>
         <w:rPr>
           <w:rFonts w:ascii="Verdana" w:hAnsi="Verdana"/>
@@ -6509,15 +6463,7 @@
                               <w:sz w:val="28"/>
                               <w:szCs w:val="28"/>
                             </w:rPr>
-                            <m:t>u</m:t>
-                          </m:r>
-                          <m:r>
-                            <w:rPr>
-                              <w:rFonts w:ascii="Cambria Math" w:eastAsia="Cambria Math" w:hAnsi="Cambria Math" w:cs="Cambria Math"/>
-                              <w:sz w:val="28"/>
-                              <w:szCs w:val="28"/>
-                            </w:rPr>
-                            <m:t>i</m:t>
+                            <m:t>ui</m:t>
                           </m:r>
                         </m:sub>
                       </m:sSub>
@@ -7599,7 +7545,6 @@
           <m:r>
             <w:rPr>
               <w:rFonts w:ascii="Cambria Math" w:eastAsia="Cambria Math" w:hAnsi="Cambria Math" w:cs="Cambria Math"/>
-              <w:i/>
               <w:sz w:val="28"/>
               <w:szCs w:val="28"/>
             </w:rPr>
@@ -8232,23 +8177,7 @@
             <w:sz w:val="22"/>
             <w:szCs w:val="22"/>
           </w:rPr>
-          <m:t>P&lt;-</m:t>
-        </m:r>
-        <m:r>
-          <w:rPr>
-            <w:rFonts w:ascii="Cambria Math" w:hAnsi="Cambria Math"/>
-            <w:sz w:val="22"/>
-            <w:szCs w:val="22"/>
-          </w:rPr>
-          <m:t xml:space="preserve">    </m:t>
-        </m:r>
-        <m:r>
-          <w:rPr>
-            <w:rFonts w:ascii="Cambria Math" w:hAnsi="Cambria Math"/>
-            <w:sz w:val="22"/>
-            <w:szCs w:val="22"/>
-          </w:rPr>
-          <m:t xml:space="preserve">P-η . </m:t>
+          <m:t xml:space="preserve">P&lt;-    P-η . </m:t>
         </m:r>
         <m:r>
           <m:rPr>
@@ -8292,31 +8221,7 @@
             <w:sz w:val="22"/>
             <w:szCs w:val="22"/>
           </w:rPr>
-          <m:t>Q</m:t>
-        </m:r>
-        <m:r>
-          <w:rPr>
-            <w:rFonts w:ascii="Cambria Math" w:hAnsi="Cambria Math"/>
-            <w:sz w:val="22"/>
-            <w:szCs w:val="22"/>
-          </w:rPr>
-          <m:t>&lt;-</m:t>
-        </m:r>
-        <m:r>
-          <w:rPr>
-            <w:rFonts w:ascii="Cambria Math" w:hAnsi="Cambria Math"/>
-            <w:sz w:val="22"/>
-            <w:szCs w:val="22"/>
-          </w:rPr>
-          <m:t xml:space="preserve">   Q</m:t>
-        </m:r>
-        <m:r>
-          <w:rPr>
-            <w:rFonts w:ascii="Cambria Math" w:hAnsi="Cambria Math"/>
-            <w:sz w:val="22"/>
-            <w:szCs w:val="22"/>
-          </w:rPr>
-          <m:t xml:space="preserve">-η . </m:t>
+          <m:t xml:space="preserve">Q&lt;-   Q-η . </m:t>
         </m:r>
         <m:r>
           <m:rPr>
@@ -8327,18 +8232,7 @@
             <w:sz w:val="22"/>
             <w:szCs w:val="22"/>
           </w:rPr>
-          <m:t>∇</m:t>
-        </m:r>
-        <m:r>
-          <m:rPr>
-            <m:sty m:val="p"/>
-          </m:rPr>
-          <w:rPr>
-            <w:rFonts w:ascii="Cambria Math" w:hAnsi="Cambria Math"/>
-            <w:sz w:val="22"/>
-            <w:szCs w:val="22"/>
-          </w:rPr>
-          <m:t>Q</m:t>
+          <m:t>∇Q</m:t>
         </m:r>
       </m:oMath>
     </w:p>
@@ -8369,18 +8263,7 @@
             <w:sz w:val="22"/>
             <w:szCs w:val="22"/>
           </w:rPr>
-          <m:t>∇</m:t>
-        </m:r>
-        <m:r>
-          <m:rPr>
-            <m:sty m:val="p"/>
-          </m:rPr>
-          <w:rPr>
-            <w:rFonts w:ascii="Cambria Math" w:hAnsi="Cambria Math"/>
-            <w:sz w:val="22"/>
-            <w:szCs w:val="22"/>
-          </w:rPr>
-          <m:t>Q</m:t>
+          <m:t>∇Q</m:t>
         </m:r>
       </m:oMath>
       <w:r>
@@ -8427,40 +8310,7 @@
             <w:sz w:val="22"/>
             <w:szCs w:val="22"/>
           </w:rPr>
-          <m:t>∇</m:t>
-        </m:r>
-        <m:r>
-          <m:rPr>
-            <m:sty m:val="p"/>
-          </m:rPr>
-          <w:rPr>
-            <w:rFonts w:ascii="Cambria Math" w:hAnsi="Cambria Math"/>
-            <w:sz w:val="22"/>
-            <w:szCs w:val="22"/>
-          </w:rPr>
-          <m:t>Q</m:t>
-        </m:r>
-        <m:r>
-          <m:rPr>
-            <m:sty m:val="p"/>
-          </m:rPr>
-          <w:rPr>
-            <w:rFonts w:ascii="Cambria Math" w:hAnsi="Cambria Math"/>
-            <w:sz w:val="22"/>
-            <w:szCs w:val="22"/>
-          </w:rPr>
-          <m:t>=[</m:t>
-        </m:r>
-        <m:r>
-          <m:rPr>
-            <m:sty m:val="p"/>
-          </m:rPr>
-          <w:rPr>
-            <w:rFonts w:ascii="Cambria Math" w:hAnsi="Cambria Math"/>
-            <w:sz w:val="22"/>
-            <w:szCs w:val="22"/>
-          </w:rPr>
-          <m:t>∇</m:t>
+          <m:t>∇Q=[∇</m:t>
         </m:r>
         <m:sSub>
           <m:sSubPr>
@@ -11499,25 +11349,7 @@
           <w:sz w:val="22"/>
           <w:szCs w:val="22"/>
         </w:rPr>
-        <w:t xml:space="preserve">end recommendation is something they </w:t>
-      </w:r>
-      <w:proofErr w:type="gramStart"/>
-      <w:r>
-        <w:rPr>
-          <w:rFonts w:ascii="Verdana" w:hAnsi="Verdana"/>
-          <w:sz w:val="22"/>
-          <w:szCs w:val="22"/>
-        </w:rPr>
-        <w:t>actually rated</w:t>
-      </w:r>
-      <w:proofErr w:type="gramEnd"/>
-      <w:r>
-        <w:rPr>
-          <w:rFonts w:ascii="Verdana" w:hAnsi="Verdana"/>
-          <w:sz w:val="22"/>
-          <w:szCs w:val="22"/>
-        </w:rPr>
-        <w:t xml:space="preserve">, </w:t>
+        <w:t xml:space="preserve">end recommendation is something they actually rated, </w:t>
       </w:r>
       <w:r>
         <w:rPr>
@@ -11863,8 +11695,6 @@
                 <w:ind w:left="720" w:hanging="720"/>
                 <w:rPr>
                   <w:noProof/>
-                  <w:sz w:val="20"/>
-                  <w:szCs w:val="20"/>
                 </w:rPr>
               </w:pPr>
               <w:r>
@@ -11900,8 +11730,6 @@
               <w:r>
                 <w:rPr>
                   <w:noProof/>
-                  <w:sz w:val="20"/>
-                  <w:szCs w:val="20"/>
                 </w:rPr>
                 <w:t xml:space="preserve">Bart Baesens, S. v. (2020). </w:t>
               </w:r>
@@ -11910,27 +11738,15 @@
                   <w:i/>
                   <w:iCs/>
                   <w:noProof/>
-                  <w:sz w:val="20"/>
-                  <w:szCs w:val="20"/>
                 </w:rPr>
                 <w:t>Item-Item Collaborative Filtering: a Refresher</w:t>
               </w:r>
               <w:r>
                 <w:rPr>
                   <w:noProof/>
-                  <w:sz w:val="20"/>
-                  <w:szCs w:val="20"/>
                 </w:rPr>
                 <w:t>. Retrieved from datamining apps: https://www.dataminingapps.com/2020/01/item-item-collaborative-filtering-a-refresher/</w:t>
               </w:r>
-            </w:p>
-            <w:p>
-              <w:pPr>
-                <w:rPr>
-                  <w:sz w:val="12"/>
-                  <w:szCs w:val="12"/>
-                </w:rPr>
-              </w:pPr>
             </w:p>
             <w:p>
               <w:pPr>
@@ -11938,8 +11754,6 @@
                 <w:ind w:left="720" w:hanging="720"/>
                 <w:rPr>
                   <w:noProof/>
-                  <w:sz w:val="20"/>
-                  <w:szCs w:val="20"/>
                 </w:rPr>
               </w:pPr>
               <w:r>
@@ -11947,27 +11761,15 @@
                   <w:i/>
                   <w:iCs/>
                   <w:noProof/>
-                  <w:sz w:val="20"/>
-                  <w:szCs w:val="20"/>
                 </w:rPr>
                 <w:t>Cosine similarity</w:t>
               </w:r>
               <w:r>
                 <w:rPr>
                   <w:noProof/>
-                  <w:sz w:val="20"/>
-                  <w:szCs w:val="20"/>
                 </w:rPr>
                 <w:t>. (n.d.). Retrieved from Wikipedia: https://en.wikipedia.org/wiki/Cosine_similarity#:~:text=Cosine%20similarity%20is%20the%20cosine,the%20product%20of%20their%20lengths.</w:t>
               </w:r>
-            </w:p>
-            <w:p>
-              <w:pPr>
-                <w:rPr>
-                  <w:sz w:val="12"/>
-                  <w:szCs w:val="12"/>
-                </w:rPr>
-              </w:pPr>
             </w:p>
             <w:p>
               <w:pPr>
@@ -11975,15 +11777,11 @@
                 <w:ind w:left="720" w:hanging="720"/>
                 <w:rPr>
                   <w:noProof/>
-                  <w:sz w:val="8"/>
-                  <w:szCs w:val="8"/>
                 </w:rPr>
               </w:pPr>
               <w:r>
                 <w:rPr>
                   <w:noProof/>
-                  <w:sz w:val="20"/>
-                  <w:szCs w:val="20"/>
                 </w:rPr>
                 <w:t xml:space="preserve">Harper, F. M. (2015). The MovieLens Datasets: History and Context. </w:t>
               </w:r>
@@ -11992,26 +11790,14 @@
                   <w:i/>
                   <w:iCs/>
                   <w:noProof/>
-                  <w:sz w:val="20"/>
-                  <w:szCs w:val="20"/>
                 </w:rPr>
                 <w:t>ACM Trans. Interact. Intell. Syst.</w:t>
               </w:r>
               <w:r>
                 <w:rPr>
                   <w:noProof/>
-                  <w:sz w:val="20"/>
-                  <w:szCs w:val="20"/>
                 </w:rPr>
                 <w:t>, 19.</w:t>
-              </w:r>
-              <w:r>
-                <w:rPr>
-                  <w:noProof/>
-                  <w:sz w:val="20"/>
-                  <w:szCs w:val="20"/>
-                </w:rPr>
-                <w:br/>
               </w:r>
             </w:p>
             <w:p>
@@ -12020,15 +11806,40 @@
                 <w:ind w:left="720" w:hanging="720"/>
                 <w:rPr>
                   <w:noProof/>
-                  <w:sz w:val="20"/>
-                  <w:szCs w:val="20"/>
                 </w:rPr>
               </w:pPr>
               <w:r>
                 <w:rPr>
                   <w:noProof/>
-                  <w:sz w:val="20"/>
-                  <w:szCs w:val="20"/>
+                </w:rPr>
+                <w:t xml:space="preserve">Hug, N. (n.d.). </w:t>
+              </w:r>
+              <w:r>
+                <w:rPr>
+                  <w:i/>
+                  <w:iCs/>
+                  <w:noProof/>
+                </w:rPr>
+                <w:t>Matrix Factorization-based algorithms</w:t>
+              </w:r>
+              <w:r>
+                <w:rPr>
+                  <w:noProof/>
+                </w:rPr>
+                <w:t>. Retrieved from Surprise’ documentation!: https://surprise.readthedocs.io/en/stable/matrix_factorization.html#surprise.prediction_algorithms.matrix_factorization.SVD</w:t>
+              </w:r>
+            </w:p>
+            <w:p>
+              <w:pPr>
+                <w:pStyle w:val="Bibliography"/>
+                <w:ind w:left="720" w:hanging="720"/>
+                <w:rPr>
+                  <w:noProof/>
+                </w:rPr>
+              </w:pPr>
+              <w:r>
+                <w:rPr>
+                  <w:noProof/>
                 </w:rPr>
                 <w:t xml:space="preserve">Kane, F. (2020). </w:t>
               </w:r>
@@ -12037,27 +11848,15 @@
                   <w:i/>
                   <w:iCs/>
                   <w:noProof/>
-                  <w:sz w:val="20"/>
-                  <w:szCs w:val="20"/>
                 </w:rPr>
                 <w:t>Building Recommender Systems with Machine Learning and AI</w:t>
               </w:r>
               <w:r>
                 <w:rPr>
                   <w:noProof/>
-                  <w:sz w:val="20"/>
-                  <w:szCs w:val="20"/>
                 </w:rPr>
                 <w:t>. Retrieved from Linkedin Learning: https://www.linkedin.com/learning/building-recommender-systems-with-machine-learning-and-ai/install-anaconda-review-course-materials-and-create-movie-recommendations</w:t>
               </w:r>
-            </w:p>
-            <w:p>
-              <w:pPr>
-                <w:rPr>
-                  <w:sz w:val="10"/>
-                  <w:szCs w:val="10"/>
-                </w:rPr>
-              </w:pPr>
             </w:p>
             <w:p>
               <w:pPr>
@@ -12065,15 +11864,11 @@
                 <w:ind w:left="720" w:hanging="720"/>
                 <w:rPr>
                   <w:noProof/>
-                  <w:sz w:val="20"/>
-                  <w:szCs w:val="20"/>
                 </w:rPr>
               </w:pPr>
               <w:r>
                 <w:rPr>
                   <w:noProof/>
-                  <w:sz w:val="20"/>
-                  <w:szCs w:val="20"/>
                 </w:rPr>
                 <w:t xml:space="preserve">Mr.Avadhut D.Wagavkar, P. M. (2017). Weighted Hybrid Approach in Recommendation Method. </w:t>
               </w:r>
@@ -12082,16 +11877,12 @@
                   <w:i/>
                   <w:iCs/>
                   <w:noProof/>
-                  <w:sz w:val="20"/>
-                  <w:szCs w:val="20"/>
                 </w:rPr>
                 <w:t>International Journal of Computer Science Trends and Technology (IJCST)</w:t>
               </w:r>
               <w:r>
                 <w:rPr>
                   <w:noProof/>
-                  <w:sz w:val="20"/>
-                  <w:szCs w:val="20"/>
                 </w:rPr>
                 <w:t>, 5.</w:t>
               </w:r>
@@ -12102,15 +11893,11 @@
                 <w:ind w:left="720" w:hanging="720"/>
                 <w:rPr>
                   <w:noProof/>
-                  <w:sz w:val="20"/>
-                  <w:szCs w:val="20"/>
                 </w:rPr>
               </w:pPr>
               <w:r>
                 <w:rPr>
                   <w:noProof/>
-                  <w:sz w:val="20"/>
-                  <w:szCs w:val="20"/>
                 </w:rPr>
                 <w:t xml:space="preserve">University, S. (2016). </w:t>
               </w:r>
@@ -12119,27 +11906,15 @@
                   <w:i/>
                   <w:iCs/>
                   <w:noProof/>
-                  <w:sz w:val="20"/>
-                  <w:szCs w:val="20"/>
                 </w:rPr>
                 <w:t>Collaborative Filtering</w:t>
               </w:r>
               <w:r>
                 <w:rPr>
                   <w:noProof/>
-                  <w:sz w:val="20"/>
-                  <w:szCs w:val="20"/>
                 </w:rPr>
                 <w:t>. Retrieved from Youtube: https://www.youtube.com/watch?v=h9gpufJFF-0</w:t>
               </w:r>
-            </w:p>
-            <w:p>
-              <w:pPr>
-                <w:rPr>
-                  <w:sz w:val="12"/>
-                  <w:szCs w:val="12"/>
-                </w:rPr>
-              </w:pPr>
             </w:p>
             <w:p>
               <w:pPr>
@@ -12147,15 +11922,11 @@
                 <w:ind w:left="720" w:hanging="720"/>
                 <w:rPr>
                   <w:noProof/>
-                  <w:sz w:val="20"/>
-                  <w:szCs w:val="20"/>
                 </w:rPr>
               </w:pPr>
               <w:r>
                 <w:rPr>
                   <w:noProof/>
-                  <w:sz w:val="20"/>
-                  <w:szCs w:val="20"/>
                 </w:rPr>
                 <w:t xml:space="preserve">University, S. (2016). </w:t>
               </w:r>
@@ -12164,16 +11935,12 @@
                   <w:i/>
                   <w:iCs/>
                   <w:noProof/>
-                  <w:sz w:val="20"/>
-                  <w:szCs w:val="20"/>
                 </w:rPr>
                 <w:t>Latent Factor Recommender System</w:t>
               </w:r>
               <w:r>
                 <w:rPr>
                   <w:noProof/>
-                  <w:sz w:val="20"/>
-                  <w:szCs w:val="20"/>
                 </w:rPr>
                 <w:t>. Retrieved from Youtube: https://www.youtube.com/watch?v=E8aMcwmqsTg</w:t>
               </w:r>

</xml_diff>

<commit_message>
Working on Final Report and results
</commit_message>
<xml_diff>
--- a/Final_Report.docx
+++ b/Final_Report.docx
@@ -64,7 +64,7 @@
                         </a:ln>
                         <a:extLst>
                           <a:ext uri="{909E8E84-426E-40dd-AFC4-6F175D3DCCD1}">
-                            <a14:hiddenFill xmlns="" xmlns:mo="http://schemas.microsoft.com/office/mac/office/2008/main" xmlns:mv="urn:schemas-microsoft-com:mac:vml" xmlns:o="urn:schemas-microsoft-com:office:office" xmlns:v="urn:schemas-microsoft-com:vml" xmlns:w10="urn:schemas-microsoft-com:office:word" xmlns:w="http://schemas.openxmlformats.org/wordprocessingml/2006/main" xmlns:a14="http://schemas.microsoft.com/office/drawing/2010/main">
+                            <a14:hiddenFill xmlns:a14="http://schemas.microsoft.com/office/drawing/2010/main" xmlns:w="http://schemas.openxmlformats.org/wordprocessingml/2006/main" xmlns:w10="urn:schemas-microsoft-com:office:word" xmlns:v="urn:schemas-microsoft-com:vml" xmlns:o="urn:schemas-microsoft-com:office:office" xmlns:mv="urn:schemas-microsoft-com:mac:vml" xmlns:mo="http://schemas.microsoft.com/office/mac/office/2008/main" xmlns="">
                               <a:noFill/>
                             </a14:hiddenFill>
                           </a:ext>
@@ -85,105 +85,10 @@
           </mc:Choice>
           <mc:Fallback>
             <w:pict>
-              <v:line w14:anchorId="714F4606" id="Line 2" o:spid="_x0000_s1026" style="position:absolute;z-index:251654144;visibility:visible;mso-wrap-style:square;mso-width-percent:0;mso-height-percent:0;mso-wrap-distance-left:9pt;mso-wrap-distance-top:0;mso-wrap-distance-right:9pt;mso-wrap-distance-bottom:0;mso-position-horizontal:absolute;mso-position-horizontal-relative:text;mso-position-vertical:absolute;mso-position-vertical-relative:text;mso-width-percent:0;mso-height-percent:0;mso-width-relative:page;mso-height-relative:page" from="0,9pt" to="540pt,9pt" o:gfxdata="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" strokeweight="2.25pt"/>
+              <v:line w14:anchorId="71661E95" id="Line 2" o:spid="_x0000_s1026" style="position:absolute;z-index:251654144;visibility:visible;mso-wrap-style:square;mso-width-percent:0;mso-height-percent:0;mso-wrap-distance-left:9pt;mso-wrap-distance-top:0;mso-wrap-distance-right:9pt;mso-wrap-distance-bottom:0;mso-position-horizontal:absolute;mso-position-horizontal-relative:text;mso-position-vertical:absolute;mso-position-vertical-relative:text;mso-width-percent:0;mso-height-percent:0;mso-width-relative:page;mso-height-relative:page" from="0,9pt" to="540pt,9pt" o:gfxdata="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" strokeweight="2.25pt"/>
             </w:pict>
           </mc:Fallback>
         </mc:AlternateContent>
-      </w:r>
-    </w:p>
-    <w:p>
-      <w:pPr>
-        <w:autoSpaceDE w:val="0"/>
-        <w:autoSpaceDN w:val="0"/>
-        <w:adjustRightInd w:val="0"/>
-        <w:jc w:val="center"/>
-        <w:rPr>
-          <w:rFonts w:ascii="Verdana" w:hAnsi="Verdana" w:cs="CMBX12"/>
-          <w:sz w:val="30"/>
-          <w:szCs w:val="30"/>
-        </w:rPr>
-      </w:pPr>
-      <w:proofErr w:type="spellStart"/>
-      <w:r>
-        <w:rPr>
-          <w:rFonts w:ascii="Verdana" w:hAnsi="Verdana" w:cs="CMBX12"/>
-          <w:sz w:val="30"/>
-          <w:szCs w:val="30"/>
-        </w:rPr>
-        <w:t>ISyE</w:t>
-      </w:r>
-      <w:proofErr w:type="spellEnd"/>
-      <w:r>
-        <w:rPr>
-          <w:rFonts w:ascii="Verdana" w:hAnsi="Verdana" w:cs="CMBX12"/>
-          <w:sz w:val="30"/>
-          <w:szCs w:val="30"/>
-        </w:rPr>
-        <w:t xml:space="preserve"> </w:t>
-      </w:r>
-      <w:r>
-        <w:rPr>
-          <w:rFonts w:ascii="Verdana" w:hAnsi="Verdana" w:cs="CMBX12"/>
-          <w:sz w:val="30"/>
-          <w:szCs w:val="30"/>
-        </w:rPr>
-        <w:t>6740</w:t>
-      </w:r>
-      <w:r>
-        <w:rPr>
-          <w:rFonts w:ascii="Verdana" w:hAnsi="Verdana" w:cs="CMBX12"/>
-          <w:sz w:val="30"/>
-          <w:szCs w:val="30"/>
-        </w:rPr>
-        <w:t xml:space="preserve"> </w:t>
-      </w:r>
-      <w:r>
-        <w:rPr>
-          <w:rFonts w:ascii="Verdana" w:hAnsi="Verdana" w:cs="CMBX12"/>
-          <w:sz w:val="30"/>
-          <w:szCs w:val="30"/>
-        </w:rPr>
-        <w:t>–</w:t>
-      </w:r>
-      <w:r>
-        <w:rPr>
-          <w:rFonts w:ascii="Verdana" w:hAnsi="Verdana" w:cs="CMBX12"/>
-          <w:sz w:val="30"/>
-          <w:szCs w:val="30"/>
-        </w:rPr>
-        <w:t xml:space="preserve"> </w:t>
-      </w:r>
-      <w:r>
-        <w:rPr>
-          <w:rFonts w:ascii="Verdana" w:hAnsi="Verdana" w:cs="CMBX12"/>
-          <w:sz w:val="30"/>
-          <w:szCs w:val="30"/>
-        </w:rPr>
-        <w:t>Spring</w:t>
-      </w:r>
-      <w:r>
-        <w:rPr>
-          <w:rFonts w:ascii="Verdana" w:hAnsi="Verdana" w:cs="CMBX12"/>
-          <w:sz w:val="30"/>
-          <w:szCs w:val="30"/>
-        </w:rPr>
-        <w:t xml:space="preserve"> </w:t>
-      </w:r>
-      <w:r>
-        <w:rPr>
-          <w:rFonts w:ascii="Verdana" w:hAnsi="Verdana" w:cs="CMBX12"/>
-          <w:sz w:val="30"/>
-          <w:szCs w:val="30"/>
-        </w:rPr>
-        <w:t>202</w:t>
-      </w:r>
-      <w:r>
-        <w:rPr>
-          <w:rFonts w:ascii="Verdana" w:hAnsi="Verdana" w:cs="CMBX12"/>
-          <w:sz w:val="30"/>
-          <w:szCs w:val="30"/>
-        </w:rPr>
-        <w:t>3</w:t>
       </w:r>
     </w:p>
     <w:p>
@@ -270,7 +175,7 @@
                         </a:ln>
                         <a:extLst>
                           <a:ext uri="{909E8E84-426E-40dd-AFC4-6F175D3DCCD1}">
-                            <a14:hiddenFill xmlns="" xmlns:mo="http://schemas.microsoft.com/office/mac/office/2008/main" xmlns:mv="urn:schemas-microsoft-com:mac:vml" xmlns:o="urn:schemas-microsoft-com:office:office" xmlns:v="urn:schemas-microsoft-com:vml" xmlns:w10="urn:schemas-microsoft-com:office:word" xmlns:w="http://schemas.openxmlformats.org/wordprocessingml/2006/main" xmlns:a14="http://schemas.microsoft.com/office/drawing/2010/main">
+                            <a14:hiddenFill xmlns:a14="http://schemas.microsoft.com/office/drawing/2010/main" xmlns:w="http://schemas.openxmlformats.org/wordprocessingml/2006/main" xmlns:w10="urn:schemas-microsoft-com:office:word" xmlns:v="urn:schemas-microsoft-com:vml" xmlns:o="urn:schemas-microsoft-com:office:office" xmlns:mv="urn:schemas-microsoft-com:mac:vml" xmlns:mo="http://schemas.microsoft.com/office/mac/office/2008/main" xmlns="">
                               <a:noFill/>
                             </a14:hiddenFill>
                           </a:ext>
@@ -291,7 +196,7 @@
           </mc:Choice>
           <mc:Fallback>
             <w:pict>
-              <v:line w14:anchorId="42C46AF5" id="Line 3" o:spid="_x0000_s1026" style="position:absolute;z-index:251655168;visibility:visible;mso-wrap-style:square;mso-width-percent:0;mso-height-percent:0;mso-wrap-distance-left:9pt;mso-wrap-distance-top:0;mso-wrap-distance-right:9pt;mso-wrap-distance-bottom:0;mso-position-horizontal:absolute;mso-position-horizontal-relative:text;mso-position-vertical:absolute;mso-position-vertical-relative:text;mso-width-percent:0;mso-height-percent:0;mso-width-relative:page;mso-height-relative:page" from="1.05pt,7.15pt" to="541.05pt,7.15pt" o:gfxdata="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" strokeweight="2.25pt"/>
+              <v:line w14:anchorId="13DBC036" id="Line 3" o:spid="_x0000_s1026" style="position:absolute;z-index:251655168;visibility:visible;mso-wrap-style:square;mso-width-percent:0;mso-height-percent:0;mso-wrap-distance-left:9pt;mso-wrap-distance-top:0;mso-wrap-distance-right:9pt;mso-wrap-distance-bottom:0;mso-position-horizontal:absolute;mso-position-horizontal-relative:text;mso-position-vertical:absolute;mso-position-vertical-relative:text;mso-width-percent:0;mso-height-percent:0;mso-width-relative:page;mso-height-relative:page" from="1.05pt,7.15pt" to="541.05pt,7.15pt" o:gfxdata="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" strokeweight="2.25pt"/>
             </w:pict>
           </mc:Fallback>
         </mc:AlternateContent>
@@ -1010,6 +915,17 @@
         </w:rPr>
         <w:t xml:space="preserve"> and offer valuable information to movie fans.</w:t>
       </w:r>
+    </w:p>
+    <w:p>
+      <w:pPr>
+        <w:rPr>
+          <w:rFonts w:ascii="Verdana" w:hAnsi="Verdana"/>
+          <w:b/>
+          <w:bCs/>
+          <w:sz w:val="22"/>
+          <w:szCs w:val="22"/>
+        </w:rPr>
+      </w:pPr>
     </w:p>
     <w:p>
       <w:pPr>
@@ -1650,6 +1566,7 @@
           <w:sz w:val="22"/>
           <w:szCs w:val="22"/>
         </w:rPr>
+        <w:lastRenderedPageBreak/>
         <w:t xml:space="preserve">ratings.csv: This file contains the ratings given by users to movies. Each row represents one rating and contains the following columns: </w:t>
       </w:r>
       <w:proofErr w:type="spellStart"/>
@@ -1755,10 +1672,9 @@
     </w:p>
     <w:p>
       <w:pPr>
-        <w:rPr>
-          <w:rFonts w:ascii="Verdana" w:hAnsi="Verdana"/>
-          <w:b/>
-          <w:bCs/>
+        <w:jc w:val="both"/>
+        <w:rPr>
+          <w:rFonts w:ascii="Verdana" w:hAnsi="Verdana"/>
           <w:sz w:val="22"/>
           <w:szCs w:val="22"/>
         </w:rPr>
@@ -1766,17 +1682,158 @@
     </w:p>
     <w:p>
       <w:pPr>
-        <w:rPr>
-          <w:rFonts w:ascii="Verdana" w:hAnsi="Verdana"/>
-          <w:b/>
-          <w:bCs/>
+        <w:jc w:val="both"/>
+        <w:rPr>
+          <w:rFonts w:ascii="Verdana" w:hAnsi="Verdana"/>
           <w:sz w:val="22"/>
           <w:szCs w:val="22"/>
         </w:rPr>
       </w:pPr>
+      <w:r>
+        <w:rPr>
+          <w:rFonts w:ascii="Verdana" w:hAnsi="Verdana"/>
+          <w:sz w:val="22"/>
+          <w:szCs w:val="22"/>
+        </w:rPr>
+        <w:t>Below you will find a bar chart that shows the mean rating by genre in the dataset.</w:t>
+      </w:r>
     </w:p>
     <w:p>
       <w:pPr>
+        <w:jc w:val="center"/>
+        <w:rPr>
+          <w:rFonts w:ascii="Verdana" w:hAnsi="Verdana"/>
+          <w:sz w:val="22"/>
+          <w:szCs w:val="22"/>
+        </w:rPr>
+      </w:pPr>
+      <w:r>
+        <w:rPr>
+          <w:rFonts w:ascii="Verdana" w:hAnsi="Verdana"/>
+          <w:noProof/>
+          <w:sz w:val="22"/>
+          <w:szCs w:val="22"/>
+        </w:rPr>
+        <w:drawing>
+          <wp:inline distT="0" distB="0" distL="0" distR="0" wp14:anchorId="7AF78E66" wp14:editId="0CD3AB87">
+            <wp:extent cx="4937760" cy="3823112"/>
+            <wp:effectExtent l="0" t="0" r="0" b="6350"/>
+            <wp:docPr id="23" name="Picture 23" descr="Chart, bar chart&#10;&#10;Description automatically generated"/>
+            <wp:cNvGraphicFramePr>
+              <a:graphicFrameLocks xmlns:a="http://schemas.openxmlformats.org/drawingml/2006/main" noChangeAspect="1"/>
+            </wp:cNvGraphicFramePr>
+            <a:graphic xmlns:a="http://schemas.openxmlformats.org/drawingml/2006/main">
+              <a:graphicData uri="http://schemas.openxmlformats.org/drawingml/2006/picture">
+                <pic:pic xmlns:pic="http://schemas.openxmlformats.org/drawingml/2006/picture">
+                  <pic:nvPicPr>
+                    <pic:cNvPr id="23" name="Picture 23" descr="Chart, bar chart&#10;&#10;Description automatically generated"/>
+                    <pic:cNvPicPr>
+                      <a:picLocks noChangeAspect="1" noChangeArrowheads="1"/>
+                    </pic:cNvPicPr>
+                  </pic:nvPicPr>
+                  <pic:blipFill>
+                    <a:blip r:embed="rId6">
+                      <a:extLst>
+                        <a:ext uri="{28A0092B-C50C-407E-A947-70E740481C1C}">
+                          <a14:useLocalDpi xmlns:a14="http://schemas.microsoft.com/office/drawing/2010/main" val="0"/>
+                        </a:ext>
+                      </a:extLst>
+                    </a:blip>
+                    <a:srcRect/>
+                    <a:stretch>
+                      <a:fillRect/>
+                    </a:stretch>
+                  </pic:blipFill>
+                  <pic:spPr bwMode="auto">
+                    <a:xfrm>
+                      <a:off x="0" y="0"/>
+                      <a:ext cx="4937760" cy="3823112"/>
+                    </a:xfrm>
+                    <a:prstGeom prst="rect">
+                      <a:avLst/>
+                    </a:prstGeom>
+                    <a:noFill/>
+                    <a:ln>
+                      <a:noFill/>
+                    </a:ln>
+                  </pic:spPr>
+                </pic:pic>
+              </a:graphicData>
+            </a:graphic>
+          </wp:inline>
+        </w:drawing>
+      </w:r>
+    </w:p>
+    <w:p>
+      <w:pPr>
+        <w:jc w:val="both"/>
+        <w:rPr>
+          <w:rFonts w:ascii="Verdana" w:hAnsi="Verdana"/>
+          <w:sz w:val="22"/>
+          <w:szCs w:val="22"/>
+        </w:rPr>
+      </w:pPr>
+      <w:r>
+        <w:rPr>
+          <w:rFonts w:ascii="Verdana" w:hAnsi="Verdana"/>
+          <w:sz w:val="22"/>
+          <w:szCs w:val="22"/>
+        </w:rPr>
+        <w:t>As we can see the average rating for each genre are close to each other. Here is a pie chart that shows the count of ratings by genre:</w:t>
+      </w:r>
+    </w:p>
+    <w:p>
+      <w:pPr>
+        <w:jc w:val="center"/>
+        <w:rPr>
+          <w:rFonts w:ascii="Verdana" w:hAnsi="Verdana"/>
+          <w:sz w:val="22"/>
+          <w:szCs w:val="22"/>
+        </w:rPr>
+      </w:pPr>
+      <w:r>
+        <w:rPr>
+          <w:noProof/>
+        </w:rPr>
+        <w:drawing>
+          <wp:inline distT="0" distB="0" distL="0" distR="0" wp14:anchorId="24341CCA" wp14:editId="1365ACA7">
+            <wp:extent cx="4206240" cy="3484558"/>
+            <wp:effectExtent l="0" t="0" r="3810" b="1905"/>
+            <wp:docPr id="22" name="Picture 22" descr="Chart, pie chart&#10;&#10;Description automatically generated"/>
+            <wp:cNvGraphicFramePr>
+              <a:graphicFrameLocks xmlns:a="http://schemas.openxmlformats.org/drawingml/2006/main" noChangeAspect="1"/>
+            </wp:cNvGraphicFramePr>
+            <a:graphic xmlns:a="http://schemas.openxmlformats.org/drawingml/2006/main">
+              <a:graphicData uri="http://schemas.openxmlformats.org/drawingml/2006/picture">
+                <pic:pic xmlns:pic="http://schemas.openxmlformats.org/drawingml/2006/picture">
+                  <pic:nvPicPr>
+                    <pic:cNvPr id="22" name="Picture 22" descr="Chart, pie chart&#10;&#10;Description automatically generated"/>
+                    <pic:cNvPicPr/>
+                  </pic:nvPicPr>
+                  <pic:blipFill>
+                    <a:blip r:embed="rId7"/>
+                    <a:stretch>
+                      <a:fillRect/>
+                    </a:stretch>
+                  </pic:blipFill>
+                  <pic:spPr>
+                    <a:xfrm>
+                      <a:off x="0" y="0"/>
+                      <a:ext cx="4206240" cy="3484558"/>
+                    </a:xfrm>
+                    <a:prstGeom prst="rect">
+                      <a:avLst/>
+                    </a:prstGeom>
+                  </pic:spPr>
+                </pic:pic>
+              </a:graphicData>
+            </a:graphic>
+          </wp:inline>
+        </w:drawing>
+      </w:r>
+    </w:p>
+    <w:p>
+      <w:pPr>
         <w:rPr>
           <w:rFonts w:ascii="Verdana" w:hAnsi="Verdana"/>
           <w:b/>
@@ -1789,6 +1846,7 @@
           <w:b/>
           <w:bCs/>
         </w:rPr>
+        <w:lastRenderedPageBreak/>
         <w:t>Methodology</w:t>
       </w:r>
     </w:p>
@@ -3076,6 +3134,106 @@
       <w:r>
         <w:rPr>
           <w:rFonts w:ascii="Verdana" w:hAnsi="Verdana"/>
+          <w:sz w:val="22"/>
+          <w:szCs w:val="22"/>
+        </w:rPr>
+        <w:t>To calculate the multi-dimensional cosines, the following formula</w:t>
+      </w:r>
+      <w:sdt>
+        <w:sdtPr>
+          <w:rPr>
+            <w:rFonts w:ascii="Verdana" w:hAnsi="Verdana"/>
+            <w:sz w:val="22"/>
+            <w:szCs w:val="22"/>
+          </w:rPr>
+          <w:id w:val="-365757374"/>
+          <w:citation/>
+        </w:sdtPr>
+        <w:sdtContent>
+          <w:r>
+            <w:rPr>
+              <w:rFonts w:ascii="Verdana" w:hAnsi="Verdana"/>
+              <w:sz w:val="22"/>
+              <w:szCs w:val="22"/>
+            </w:rPr>
+            <w:fldChar w:fldCharType="begin"/>
+          </w:r>
+          <w:r>
+            <w:rPr>
+              <w:rFonts w:ascii="Verdana" w:hAnsi="Verdana"/>
+              <w:sz w:val="22"/>
+              <w:szCs w:val="22"/>
+              <w:lang w:val="en-CA"/>
+            </w:rPr>
+            <w:instrText xml:space="preserve"> CITATION CosSim \l 4105 </w:instrText>
+          </w:r>
+          <w:r>
+            <w:rPr>
+              <w:rFonts w:ascii="Verdana" w:hAnsi="Verdana"/>
+              <w:sz w:val="22"/>
+              <w:szCs w:val="22"/>
+            </w:rPr>
+            <w:fldChar w:fldCharType="separate"/>
+          </w:r>
+          <w:r>
+            <w:rPr>
+              <w:rFonts w:ascii="Verdana" w:hAnsi="Verdana"/>
+              <w:noProof/>
+              <w:sz w:val="22"/>
+              <w:szCs w:val="22"/>
+              <w:lang w:val="en-CA"/>
+            </w:rPr>
+            <w:t xml:space="preserve"> </w:t>
+          </w:r>
+          <w:r>
+            <w:rPr>
+              <w:rFonts w:ascii="Verdana" w:hAnsi="Verdana"/>
+              <w:noProof/>
+              <w:sz w:val="22"/>
+              <w:szCs w:val="22"/>
+              <w:lang w:val="en-CA"/>
+            </w:rPr>
+            <w:t>(Cosine similarity, n.d.)</w:t>
+          </w:r>
+          <w:r>
+            <w:rPr>
+              <w:rFonts w:ascii="Verdana" w:hAnsi="Verdana"/>
+              <w:sz w:val="22"/>
+              <w:szCs w:val="22"/>
+            </w:rPr>
+            <w:fldChar w:fldCharType="end"/>
+          </w:r>
+        </w:sdtContent>
+      </w:sdt>
+      <w:r>
+        <w:rPr>
+          <w:rFonts w:ascii="Verdana" w:hAnsi="Verdana"/>
+          <w:sz w:val="22"/>
+          <w:szCs w:val="22"/>
+        </w:rPr>
+        <w:t xml:space="preserve"> will be used</w:t>
+      </w:r>
+      <w:r>
+        <w:rPr>
+          <w:rFonts w:ascii="Verdana" w:hAnsi="Verdana"/>
+          <w:sz w:val="22"/>
+          <w:szCs w:val="22"/>
+        </w:rPr>
+        <w:t>:</w:t>
+      </w:r>
+    </w:p>
+    <w:p>
+      <w:pPr>
+        <w:jc w:val="both"/>
+        <w:rPr>
+          <w:rFonts w:ascii="Verdana" w:hAnsi="Verdana"/>
+          <w:sz w:val="22"/>
+          <w:szCs w:val="22"/>
+        </w:rPr>
+      </w:pPr>
+      <w:r>
+        <w:rPr>
+          <w:rFonts w:ascii="Verdana" w:hAnsi="Verdana"/>
           <w:noProof/>
           <w:sz w:val="22"/>
           <w:szCs w:val="22"/>
@@ -3083,13 +3241,13 @@
         <mc:AlternateContent>
           <mc:Choice Requires="wpg">
             <w:drawing>
-              <wp:anchor distT="0" distB="0" distL="114300" distR="114300" simplePos="0" relativeHeight="251659264" behindDoc="0" locked="0" layoutInCell="1" allowOverlap="1" wp14:anchorId="7E1D12F3" wp14:editId="30725830">
+              <wp:anchor distT="0" distB="0" distL="114300" distR="114300" simplePos="0" relativeHeight="251659264" behindDoc="0" locked="0" layoutInCell="1" allowOverlap="1" wp14:anchorId="7E1D12F3" wp14:editId="14B1382F">
                 <wp:simplePos x="0" y="0"/>
                 <wp:positionH relativeFrom="column">
-                  <wp:posOffset>3886200</wp:posOffset>
+                  <wp:posOffset>3820886</wp:posOffset>
                 </wp:positionH>
                 <wp:positionV relativeFrom="paragraph">
-                  <wp:posOffset>239395</wp:posOffset>
+                  <wp:posOffset>172448</wp:posOffset>
                 </wp:positionV>
                 <wp:extent cx="2717800" cy="1485900"/>
                 <wp:effectExtent l="0" t="0" r="0" b="20955"/>
@@ -3371,7 +3529,7 @@
                             </pic:cNvPicPr>
                           </pic:nvPicPr>
                           <pic:blipFill>
-                            <a:blip r:embed="rId6">
+                            <a:blip r:embed="rId8">
                               <a:extLst>
                                 <a:ext uri="{28A0092B-C50C-407E-A947-70E740481C1C}">
                                   <a14:useLocalDpi xmlns:a14="http://schemas.microsoft.com/office/drawing/2010/main" val="0"/>
@@ -3405,7 +3563,7 @@
                             </pic:cNvPicPr>
                           </pic:nvPicPr>
                           <pic:blipFill>
-                            <a:blip r:embed="rId7">
+                            <a:blip r:embed="rId9">
                               <a:extLst>
                                 <a:ext uri="{28A0092B-C50C-407E-A947-70E740481C1C}">
                                   <a14:useLocalDpi xmlns:a14="http://schemas.microsoft.com/office/drawing/2010/main" val="0"/>
@@ -3439,7 +3597,7 @@
                             </pic:cNvPicPr>
                           </pic:nvPicPr>
                           <pic:blipFill>
-                            <a:blip r:embed="rId8">
+                            <a:blip r:embed="rId10">
                               <a:extLst>
                                 <a:ext uri="{28A0092B-C50C-407E-A947-70E740481C1C}">
                                   <a14:useLocalDpi xmlns:a14="http://schemas.microsoft.com/office/drawing/2010/main" val="0"/>
@@ -3510,7 +3668,7 @@
           </mc:Choice>
           <mc:Fallback>
             <w:pict>
-              <v:group w14:anchorId="7E1D12F3" id="Group 19" o:spid="_x0000_s1026" style="position:absolute;left:0;text-align:left;margin-left:306pt;margin-top:18.85pt;width:214pt;height:117pt;z-index:251659264;mso-width-relative:margin;mso-height-relative:margin" coordsize="27178,14859" o:gfxdata="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">
+              <v:group w14:anchorId="7E1D12F3" id="Group 19" o:spid="_x0000_s1026" style="position:absolute;left:0;text-align:left;margin-left:300.85pt;margin-top:13.6pt;width:214pt;height:117pt;z-index:251659264;mso-width-relative:margin;mso-height-relative:margin" coordsize="27178,14859" o:gfxdata="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">
                 <v:group id="Group 17" o:spid="_x0000_s1027" style="position:absolute;width:27178;height:14859" coordsize="27178,14859" o:gfxdata="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">
                   <v:group id="Group 16" o:spid="_x0000_s1028" style="position:absolute;width:27178;height:14859" coordsize="21651,10731" o:gfxdata="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">
                     <v:shapetype id="_x0000_t32" coordsize="21600,21600" o:spt="32" o:oned="t" path="m,l21600,21600e" filled="f">
@@ -3600,13 +3758,13 @@
                     <o:lock v:ext="edit" aspectratio="t"/>
                   </v:shapetype>
                   <v:shape id="Picture 12" o:spid="_x0000_s1037" type="#_x0000_t75" alt="Calendar&#10;&#10;Description automatically generated with low confidence" style="position:absolute;left:16446;width:2731;height:4102;visibility:visible;mso-wrap-style:square" o:gfxdata="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">
-                    <v:imagedata r:id="rId9" o:title="Calendar&#10;&#10;Description automatically generated with low confidence"/>
+                    <v:imagedata r:id="rId11" o:title="Calendar&#10;&#10;Description automatically generated with low confidence"/>
                   </v:shape>
                   <v:shape id="Picture 13" o:spid="_x0000_s1038" type="#_x0000_t75" alt="Text&#10;&#10;Description automatically generated with medium confidence" style="position:absolute;left:13335;top:8763;width:2940;height:4191;visibility:visible;mso-wrap-style:square" o:gfxdata="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">
-                    <v:imagedata r:id="rId10" o:title="Text&#10;&#10;Description automatically generated with medium confidence"/>
+                    <v:imagedata r:id="rId12" o:title="Text&#10;&#10;Description automatically generated with medium confidence"/>
                   </v:shape>
                   <v:shape id="Picture 14" o:spid="_x0000_s1039" type="#_x0000_t75" style="position:absolute;left:16510;top:8826;width:2857;height:4235;visibility:visible;mso-wrap-style:square" o:gfxdata="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">
-                    <v:imagedata r:id="rId11" o:title=""/>
+                    <v:imagedata r:id="rId13" o:title=""/>
                   </v:shape>
                 </v:group>
                 <v:shape id="Arc 18" o:spid="_x0000_s1040" style="position:absolute;left:7048;top:11874;width:1334;height:2604;visibility:visible;mso-wrap-style:square;v-text-anchor:middle" coordsize="133350,260350" o:gfxdata="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" path="m66675,nsc103499,,133350,58281,133350,130175r-66675,l66675,xem66675,nfc103499,,133350,58281,133350,130175e" filled="f" strokecolor="#f79646 [3209]" strokeweight="2pt">
@@ -3617,96 +3775,6 @@
             </w:pict>
           </mc:Fallback>
         </mc:AlternateContent>
-      </w:r>
-      <w:r>
-        <w:rPr>
-          <w:rFonts w:ascii="Verdana" w:hAnsi="Verdana"/>
-          <w:sz w:val="22"/>
-          <w:szCs w:val="22"/>
-        </w:rPr>
-        <w:t>To calculate the multi-dimensional cosines, the following formula</w:t>
-      </w:r>
-      <w:sdt>
-        <w:sdtPr>
-          <w:rPr>
-            <w:rFonts w:ascii="Verdana" w:hAnsi="Verdana"/>
-            <w:sz w:val="22"/>
-            <w:szCs w:val="22"/>
-          </w:rPr>
-          <w:id w:val="-365757374"/>
-          <w:citation/>
-        </w:sdtPr>
-        <w:sdtContent>
-          <w:r>
-            <w:rPr>
-              <w:rFonts w:ascii="Verdana" w:hAnsi="Verdana"/>
-              <w:sz w:val="22"/>
-              <w:szCs w:val="22"/>
-            </w:rPr>
-            <w:fldChar w:fldCharType="begin"/>
-          </w:r>
-          <w:r>
-            <w:rPr>
-              <w:rFonts w:ascii="Verdana" w:hAnsi="Verdana"/>
-              <w:sz w:val="22"/>
-              <w:szCs w:val="22"/>
-              <w:lang w:val="en-CA"/>
-            </w:rPr>
-            <w:instrText xml:space="preserve"> CITATION CosSim \l 4105 </w:instrText>
-          </w:r>
-          <w:r>
-            <w:rPr>
-              <w:rFonts w:ascii="Verdana" w:hAnsi="Verdana"/>
-              <w:sz w:val="22"/>
-              <w:szCs w:val="22"/>
-            </w:rPr>
-            <w:fldChar w:fldCharType="separate"/>
-          </w:r>
-          <w:r>
-            <w:rPr>
-              <w:rFonts w:ascii="Verdana" w:hAnsi="Verdana"/>
-              <w:noProof/>
-              <w:sz w:val="22"/>
-              <w:szCs w:val="22"/>
-              <w:lang w:val="en-CA"/>
-            </w:rPr>
-            <w:t xml:space="preserve"> </w:t>
-          </w:r>
-          <w:r>
-            <w:rPr>
-              <w:rFonts w:ascii="Verdana" w:hAnsi="Verdana"/>
-              <w:noProof/>
-              <w:sz w:val="22"/>
-              <w:szCs w:val="22"/>
-              <w:lang w:val="en-CA"/>
-            </w:rPr>
-            <w:t>(Cosine similarity, n.d.)</w:t>
-          </w:r>
-          <w:r>
-            <w:rPr>
-              <w:rFonts w:ascii="Verdana" w:hAnsi="Verdana"/>
-              <w:sz w:val="22"/>
-              <w:szCs w:val="22"/>
-            </w:rPr>
-            <w:fldChar w:fldCharType="end"/>
-          </w:r>
-        </w:sdtContent>
-      </w:sdt>
-      <w:r>
-        <w:rPr>
-          <w:rFonts w:ascii="Verdana" w:hAnsi="Verdana"/>
-          <w:sz w:val="22"/>
-          <w:szCs w:val="22"/>
-        </w:rPr>
-        <w:t xml:space="preserve"> will be used</w:t>
-      </w:r>
-      <w:r>
-        <w:rPr>
-          <w:rFonts w:ascii="Verdana" w:hAnsi="Verdana"/>
-          <w:sz w:val="22"/>
-          <w:szCs w:val="22"/>
-        </w:rPr>
-        <w:t>:</w:t>
       </w:r>
     </w:p>
     <w:p>
@@ -4060,13 +4128,32 @@
           <w:szCs w:val="22"/>
         </w:rPr>
       </w:pPr>
-      <w:r>
-        <w:rPr>
-          <w:rFonts w:ascii="Verdana" w:hAnsi="Verdana"/>
-          <w:sz w:val="22"/>
-          <w:szCs w:val="22"/>
-        </w:rPr>
-        <w:lastRenderedPageBreak/>
+    </w:p>
+    <w:p>
+      <w:pPr>
+        <w:jc w:val="both"/>
+        <w:rPr>
+          <w:rFonts w:ascii="Verdana" w:hAnsi="Verdana"/>
+          <w:sz w:val="22"/>
+          <w:szCs w:val="22"/>
+        </w:rPr>
+      </w:pPr>
+    </w:p>
+    <w:p>
+      <w:pPr>
+        <w:jc w:val="both"/>
+        <w:rPr>
+          <w:rFonts w:ascii="Verdana" w:hAnsi="Verdana"/>
+          <w:sz w:val="22"/>
+          <w:szCs w:val="22"/>
+        </w:rPr>
+      </w:pPr>
+      <w:r>
+        <w:rPr>
+          <w:rFonts w:ascii="Verdana" w:hAnsi="Verdana"/>
+          <w:sz w:val="22"/>
+          <w:szCs w:val="22"/>
+        </w:rPr>
         <w:t>The rating for a popular movie can be</w:t>
       </w:r>
       <w:r>
@@ -4285,6 +4372,7 @@
           <w:sz w:val="22"/>
           <w:szCs w:val="22"/>
         </w:rPr>
+        <w:lastRenderedPageBreak/>
         <w:drawing>
           <wp:inline distT="0" distB="0" distL="0" distR="0" wp14:anchorId="75770164" wp14:editId="44353097">
             <wp:extent cx="6728460" cy="1975450"/>
@@ -4293,7 +4381,7 @@
             <wp:cNvGraphicFramePr/>
             <a:graphic xmlns:a="http://schemas.openxmlformats.org/drawingml/2006/main">
               <a:graphicData uri="http://schemas.openxmlformats.org/drawingml/2006/diagram">
-                <dgm:relIds xmlns:dgm="http://schemas.openxmlformats.org/drawingml/2006/diagram" xmlns:r="http://schemas.openxmlformats.org/officeDocument/2006/relationships" r:dm="rId12" r:lo="rId13" r:qs="rId14" r:cs="rId15"/>
+                <dgm:relIds xmlns:dgm="http://schemas.openxmlformats.org/drawingml/2006/diagram" xmlns:r="http://schemas.openxmlformats.org/officeDocument/2006/relationships" r:dm="rId14" r:lo="rId15" r:qs="rId16" r:cs="rId17"/>
               </a:graphicData>
             </a:graphic>
           </wp:inline>
@@ -5266,15 +5354,35 @@
           <w:szCs w:val="22"/>
         </w:rPr>
       </w:pPr>
-      <w:r>
-        <w:rPr>
-          <w:rFonts w:ascii="Verdana" w:hAnsi="Verdana"/>
-          <w:sz w:val="22"/>
-          <w:szCs w:val="22"/>
-        </w:rPr>
-        <w:t>Where N(</w:t>
+    </w:p>
+    <w:p>
+      <w:pPr>
+        <w:jc w:val="both"/>
+        <w:rPr>
+          <w:rFonts w:ascii="Verdana" w:hAnsi="Verdana"/>
+          <w:sz w:val="22"/>
+          <w:szCs w:val="22"/>
+        </w:rPr>
+      </w:pPr>
+      <w:r>
+        <w:rPr>
+          <w:rFonts w:ascii="Verdana" w:hAnsi="Verdana"/>
+          <w:sz w:val="22"/>
+          <w:szCs w:val="22"/>
+        </w:rPr>
+        <w:t xml:space="preserve">Where </w:t>
+      </w:r>
+      <w:proofErr w:type="gramStart"/>
+      <w:r>
+        <w:rPr>
+          <w:rFonts w:ascii="Verdana" w:hAnsi="Verdana"/>
+          <w:sz w:val="22"/>
+          <w:szCs w:val="22"/>
+        </w:rPr>
+        <w:t>N(</w:t>
       </w:r>
       <w:proofErr w:type="spellStart"/>
+      <w:proofErr w:type="gramEnd"/>
       <w:r>
         <w:rPr>
           <w:rFonts w:ascii="Verdana" w:hAnsi="Verdana"/>
@@ -5407,7 +5515,7 @@
             <wp:cNvGraphicFramePr/>
             <a:graphic xmlns:a="http://schemas.openxmlformats.org/drawingml/2006/main">
               <a:graphicData uri="http://schemas.openxmlformats.org/drawingml/2006/diagram">
-                <dgm:relIds xmlns:dgm="http://schemas.openxmlformats.org/drawingml/2006/diagram" xmlns:r="http://schemas.openxmlformats.org/officeDocument/2006/relationships" r:dm="rId17" r:lo="rId18" r:qs="rId19" r:cs="rId20"/>
+                <dgm:relIds xmlns:dgm="http://schemas.openxmlformats.org/drawingml/2006/diagram" xmlns:r="http://schemas.openxmlformats.org/officeDocument/2006/relationships" r:dm="rId19" r:lo="rId20" r:qs="rId21" r:cs="rId22"/>
               </a:graphicData>
             </a:graphic>
           </wp:inline>
@@ -5445,7 +5553,6 @@
           <w:szCs w:val="20"/>
           <w:u w:val="single"/>
         </w:rPr>
-        <w:lastRenderedPageBreak/>
         <w:t>Latent factor models:</w:t>
       </w:r>
       <w:r>
@@ -5679,6 +5786,7 @@
           <w:sz w:val="22"/>
           <w:szCs w:val="22"/>
         </w:rPr>
+        <w:lastRenderedPageBreak/>
         <w:t xml:space="preserve">This method </w:t>
       </w:r>
       <w:r>
@@ -7043,6 +7151,16 @@
         </w:rPr>
         <w:t>To avoid overfitting the model to the training data, a regularization parameter can be added to the above minimization problem so we will have:</w:t>
       </w:r>
+    </w:p>
+    <w:p>
+      <w:pPr>
+        <w:jc w:val="both"/>
+        <w:rPr>
+          <w:rFonts w:ascii="Verdana" w:hAnsi="Verdana"/>
+          <w:sz w:val="22"/>
+          <w:szCs w:val="22"/>
+        </w:rPr>
+      </w:pPr>
     </w:p>
     <w:p>
       <w:pPr>
@@ -7543,6 +7661,9 @@
             <m:t>]</m:t>
           </m:r>
           <m:r>
+            <m:rPr>
+              <m:sty m:val="p"/>
+            </m:rPr>
             <w:rPr>
               <w:rFonts w:ascii="Cambria Math" w:eastAsia="Cambria Math" w:hAnsi="Cambria Math" w:cs="Cambria Math"/>
               <w:sz w:val="28"/>
@@ -8235,6 +8356,16 @@
           <m:t>∇Q</m:t>
         </m:r>
       </m:oMath>
+    </w:p>
+    <w:p>
+      <w:pPr>
+        <w:jc w:val="both"/>
+        <w:rPr>
+          <w:rFonts w:ascii="Verdana" w:hAnsi="Verdana"/>
+          <w:sz w:val="22"/>
+          <w:szCs w:val="22"/>
+        </w:rPr>
+      </w:pPr>
     </w:p>
     <w:p>
       <w:pPr>
@@ -9692,6 +9823,16 @@
           <w:szCs w:val="22"/>
         </w:rPr>
       </w:pPr>
+    </w:p>
+    <w:p>
+      <w:pPr>
+        <w:jc w:val="both"/>
+        <w:rPr>
+          <w:rFonts w:ascii="Verdana" w:hAnsi="Verdana"/>
+          <w:sz w:val="22"/>
+          <w:szCs w:val="22"/>
+        </w:rPr>
+      </w:pPr>
       <w:r>
         <w:rPr>
           <w:rFonts w:ascii="Verdana" w:hAnsi="Verdana"/>
@@ -9810,77 +9951,6 @@
           <w:szCs w:val="22"/>
         </w:rPr>
       </w:pPr>
-      <w:r>
-        <w:rPr>
-          <w:rFonts w:ascii="Verdana" w:hAnsi="Verdana"/>
-          <w:sz w:val="22"/>
-          <w:szCs w:val="22"/>
-        </w:rPr>
-        <w:t>To implement the above steps surprise package was used.</w:t>
-      </w:r>
-      <w:sdt>
-        <w:sdtPr>
-          <w:rPr>
-            <w:rFonts w:ascii="Verdana" w:hAnsi="Verdana"/>
-            <w:sz w:val="22"/>
-            <w:szCs w:val="22"/>
-          </w:rPr>
-          <w:id w:val="1769356918"/>
-          <w:citation/>
-        </w:sdtPr>
-        <w:sdtContent>
-          <w:r>
-            <w:rPr>
-              <w:rFonts w:ascii="Verdana" w:hAnsi="Verdana"/>
-              <w:sz w:val="22"/>
-              <w:szCs w:val="22"/>
-            </w:rPr>
-            <w:fldChar w:fldCharType="begin"/>
-          </w:r>
-          <w:r>
-            <w:rPr>
-              <w:rFonts w:ascii="Verdana" w:hAnsi="Verdana"/>
-              <w:sz w:val="22"/>
-              <w:szCs w:val="22"/>
-            </w:rPr>
-            <w:instrText xml:space="preserve"> CITATION Surprisem \l 1033 </w:instrText>
-          </w:r>
-          <w:r>
-            <w:rPr>
-              <w:rFonts w:ascii="Verdana" w:hAnsi="Verdana"/>
-              <w:sz w:val="22"/>
-              <w:szCs w:val="22"/>
-            </w:rPr>
-            <w:fldChar w:fldCharType="separate"/>
-          </w:r>
-          <w:r>
-            <w:rPr>
-              <w:rFonts w:ascii="Verdana" w:hAnsi="Verdana"/>
-              <w:noProof/>
-              <w:sz w:val="22"/>
-              <w:szCs w:val="22"/>
-            </w:rPr>
-            <w:t xml:space="preserve"> </w:t>
-          </w:r>
-          <w:r>
-            <w:rPr>
-              <w:rFonts w:ascii="Verdana" w:hAnsi="Verdana"/>
-              <w:noProof/>
-              <w:sz w:val="22"/>
-              <w:szCs w:val="22"/>
-            </w:rPr>
-            <w:t>(Hug, n.d.)</w:t>
-          </w:r>
-          <w:r>
-            <w:rPr>
-              <w:rFonts w:ascii="Verdana" w:hAnsi="Verdana"/>
-              <w:sz w:val="22"/>
-              <w:szCs w:val="22"/>
-            </w:rPr>
-            <w:fldChar w:fldCharType="end"/>
-          </w:r>
-        </w:sdtContent>
-      </w:sdt>
     </w:p>
     <w:p>
       <w:pPr>
@@ -9901,16 +9971,6 @@
           <w:szCs w:val="22"/>
         </w:rPr>
       </w:pPr>
-    </w:p>
-    <w:p>
-      <w:pPr>
-        <w:jc w:val="both"/>
-        <w:rPr>
-          <w:rFonts w:ascii="Verdana" w:hAnsi="Verdana"/>
-          <w:sz w:val="22"/>
-          <w:szCs w:val="22"/>
-        </w:rPr>
-      </w:pPr>
       <w:r>
         <w:rPr>
           <w:rFonts w:ascii="Verdana" w:hAnsi="Verdana"/>
@@ -10054,6 +10114,7 @@
           <w:sz w:val="22"/>
           <w:szCs w:val="22"/>
         </w:rPr>
+        <w:lastRenderedPageBreak/>
         <w:t>approach</w:t>
       </w:r>
       <w:r>
@@ -10535,6 +10596,336 @@
     </w:p>
     <w:p>
       <w:pPr>
+        <w:jc w:val="both"/>
+        <w:rPr>
+          <w:rFonts w:ascii="Verdana" w:hAnsi="Verdana"/>
+          <w:sz w:val="22"/>
+          <w:szCs w:val="22"/>
+        </w:rPr>
+      </w:pPr>
+      <w:r>
+        <w:rPr>
+          <w:rFonts w:ascii="Verdana" w:hAnsi="Verdana"/>
+          <w:sz w:val="22"/>
+          <w:szCs w:val="22"/>
+        </w:rPr>
+        <w:t xml:space="preserve">In this project, python surprise package </w:t>
+      </w:r>
+      <w:r>
+        <w:rPr>
+          <w:rFonts w:ascii="Verdana" w:hAnsi="Verdana"/>
+          <w:sz w:val="22"/>
+          <w:szCs w:val="22"/>
+        </w:rPr>
+        <w:t xml:space="preserve">was used </w:t>
+      </w:r>
+      <w:r>
+        <w:rPr>
+          <w:rFonts w:ascii="Verdana" w:hAnsi="Verdana"/>
+          <w:sz w:val="22"/>
+          <w:szCs w:val="22"/>
+        </w:rPr>
+        <w:t xml:space="preserve">to build and evaluate recommender systems. Surprise is a scikit-like library that provides various tools for collaborative filtering, such as algorithms, datasets, and evaluation metrics. </w:t>
+      </w:r>
+      <w:r>
+        <w:rPr>
+          <w:rFonts w:ascii="Verdana" w:hAnsi="Verdana"/>
+          <w:sz w:val="22"/>
+          <w:szCs w:val="22"/>
+        </w:rPr>
+        <w:t>S</w:t>
+      </w:r>
+      <w:r>
+        <w:rPr>
+          <w:rFonts w:ascii="Verdana" w:hAnsi="Verdana"/>
+          <w:sz w:val="22"/>
+          <w:szCs w:val="22"/>
+        </w:rPr>
+        <w:t xml:space="preserve">urprise </w:t>
+      </w:r>
+      <w:r>
+        <w:rPr>
+          <w:rFonts w:ascii="Verdana" w:hAnsi="Verdana"/>
+          <w:sz w:val="22"/>
+          <w:szCs w:val="22"/>
+        </w:rPr>
+        <w:t xml:space="preserve">was chosen </w:t>
+      </w:r>
+      <w:r>
+        <w:rPr>
+          <w:rFonts w:ascii="Verdana" w:hAnsi="Verdana"/>
+          <w:sz w:val="22"/>
+          <w:szCs w:val="22"/>
+        </w:rPr>
+        <w:t xml:space="preserve">because it is easy to use, flexible, and well-documented. </w:t>
+      </w:r>
+      <w:r>
+        <w:rPr>
+          <w:rFonts w:ascii="Verdana" w:hAnsi="Verdana"/>
+          <w:sz w:val="22"/>
+          <w:szCs w:val="22"/>
+        </w:rPr>
+        <w:t>D</w:t>
+      </w:r>
+      <w:r>
+        <w:rPr>
+          <w:rFonts w:ascii="Verdana" w:hAnsi="Verdana"/>
+          <w:sz w:val="22"/>
+          <w:szCs w:val="22"/>
+        </w:rPr>
+        <w:t xml:space="preserve">ifferent algorithms </w:t>
+      </w:r>
+      <w:r>
+        <w:rPr>
+          <w:rFonts w:ascii="Verdana" w:hAnsi="Verdana"/>
+          <w:sz w:val="22"/>
+          <w:szCs w:val="22"/>
+        </w:rPr>
+        <w:t>were</w:t>
+      </w:r>
+      <w:r>
+        <w:rPr>
+          <w:rFonts w:ascii="Verdana" w:hAnsi="Verdana"/>
+          <w:sz w:val="22"/>
+          <w:szCs w:val="22"/>
+        </w:rPr>
+        <w:t xml:space="preserve"> applied </w:t>
+      </w:r>
+      <w:r>
+        <w:rPr>
+          <w:rFonts w:ascii="Verdana" w:hAnsi="Verdana"/>
+          <w:sz w:val="22"/>
+          <w:szCs w:val="22"/>
+        </w:rPr>
+        <w:t>from surprise</w:t>
+      </w:r>
+      <w:r>
+        <w:rPr>
+          <w:rFonts w:ascii="Verdana" w:hAnsi="Verdana"/>
+          <w:sz w:val="22"/>
+          <w:szCs w:val="22"/>
+        </w:rPr>
+        <w:t xml:space="preserve"> </w:t>
+      </w:r>
+      <w:proofErr w:type="gramStart"/>
+      <w:r>
+        <w:rPr>
+          <w:rFonts w:ascii="Verdana" w:hAnsi="Verdana"/>
+          <w:sz w:val="22"/>
+          <w:szCs w:val="22"/>
+        </w:rPr>
+        <w:t>package</w:t>
+      </w:r>
+      <w:proofErr w:type="gramEnd"/>
+      <w:r>
+        <w:rPr>
+          <w:rFonts w:ascii="Verdana" w:hAnsi="Verdana"/>
+          <w:sz w:val="22"/>
+          <w:szCs w:val="22"/>
+        </w:rPr>
+        <w:t>, such as SVD</w:t>
+      </w:r>
+      <w:r>
+        <w:rPr>
+          <w:rFonts w:ascii="Verdana" w:hAnsi="Verdana"/>
+          <w:sz w:val="22"/>
+          <w:szCs w:val="22"/>
+        </w:rPr>
+        <w:t xml:space="preserve"> and</w:t>
+      </w:r>
+      <w:r>
+        <w:rPr>
+          <w:rFonts w:ascii="Verdana" w:hAnsi="Verdana"/>
+          <w:sz w:val="22"/>
+          <w:szCs w:val="22"/>
+        </w:rPr>
+        <w:t xml:space="preserve"> KNN</w:t>
+      </w:r>
+      <w:r>
+        <w:rPr>
+          <w:rFonts w:ascii="Verdana" w:hAnsi="Verdana"/>
+          <w:sz w:val="22"/>
+          <w:szCs w:val="22"/>
+        </w:rPr>
+        <w:t>,</w:t>
+      </w:r>
+      <w:r>
+        <w:rPr>
+          <w:rFonts w:ascii="Verdana" w:hAnsi="Verdana"/>
+          <w:sz w:val="22"/>
+          <w:szCs w:val="22"/>
+        </w:rPr>
+        <w:t xml:space="preserve"> to</w:t>
+      </w:r>
+      <w:r>
+        <w:rPr>
+          <w:rFonts w:ascii="Verdana" w:hAnsi="Verdana"/>
+          <w:sz w:val="22"/>
+          <w:szCs w:val="22"/>
+        </w:rPr>
+        <w:t xml:space="preserve"> the small </w:t>
+      </w:r>
+      <w:r>
+        <w:rPr>
+          <w:rFonts w:ascii="Verdana" w:hAnsi="Verdana"/>
+          <w:sz w:val="22"/>
+          <w:szCs w:val="22"/>
+        </w:rPr>
+        <w:t>Movie Lens</w:t>
+      </w:r>
+      <w:r>
+        <w:rPr>
+          <w:rFonts w:ascii="Verdana" w:hAnsi="Verdana"/>
+          <w:sz w:val="22"/>
+          <w:szCs w:val="22"/>
+        </w:rPr>
+        <w:t xml:space="preserve"> dataset and </w:t>
+      </w:r>
+      <w:r>
+        <w:rPr>
+          <w:rFonts w:ascii="Verdana" w:hAnsi="Verdana"/>
+          <w:sz w:val="22"/>
+          <w:szCs w:val="22"/>
+        </w:rPr>
+        <w:t>t</w:t>
+      </w:r>
+      <w:r>
+        <w:rPr>
+          <w:rFonts w:ascii="Verdana" w:hAnsi="Verdana"/>
+          <w:sz w:val="22"/>
+          <w:szCs w:val="22"/>
+        </w:rPr>
+        <w:t xml:space="preserve">heir performance </w:t>
+      </w:r>
+      <w:r>
+        <w:rPr>
+          <w:rFonts w:ascii="Verdana" w:hAnsi="Verdana"/>
+          <w:sz w:val="22"/>
+          <w:szCs w:val="22"/>
+        </w:rPr>
+        <w:t>was compared which will be discussed in next section.</w:t>
+      </w:r>
+      <w:r>
+        <w:rPr>
+          <w:rFonts w:ascii="Verdana" w:hAnsi="Verdana"/>
+          <w:sz w:val="22"/>
+          <w:szCs w:val="22"/>
+        </w:rPr>
+        <w:t xml:space="preserve"> </w:t>
+      </w:r>
+      <w:sdt>
+        <w:sdtPr>
+          <w:rPr>
+            <w:rFonts w:ascii="Verdana" w:hAnsi="Verdana"/>
+            <w:sz w:val="22"/>
+            <w:szCs w:val="22"/>
+          </w:rPr>
+          <w:id w:val="1691498392"/>
+          <w:citation/>
+        </w:sdtPr>
+        <w:sdtContent>
+          <w:r>
+            <w:rPr>
+              <w:rFonts w:ascii="Verdana" w:hAnsi="Verdana"/>
+              <w:sz w:val="22"/>
+              <w:szCs w:val="22"/>
+            </w:rPr>
+            <w:fldChar w:fldCharType="begin"/>
+          </w:r>
+          <w:r>
+            <w:rPr>
+              <w:rFonts w:ascii="Verdana" w:hAnsi="Verdana"/>
+              <w:sz w:val="22"/>
+              <w:szCs w:val="22"/>
+            </w:rPr>
+            <w:instrText xml:space="preserve"> CITATION Surprisem \l 1033 </w:instrText>
+          </w:r>
+          <w:r>
+            <w:rPr>
+              <w:rFonts w:ascii="Verdana" w:hAnsi="Verdana"/>
+              <w:sz w:val="22"/>
+              <w:szCs w:val="22"/>
+            </w:rPr>
+            <w:fldChar w:fldCharType="separate"/>
+          </w:r>
+          <w:r>
+            <w:rPr>
+              <w:rFonts w:ascii="Verdana" w:hAnsi="Verdana"/>
+              <w:noProof/>
+              <w:sz w:val="22"/>
+              <w:szCs w:val="22"/>
+            </w:rPr>
+            <w:t xml:space="preserve"> </w:t>
+          </w:r>
+          <w:r>
+            <w:rPr>
+              <w:rFonts w:ascii="Verdana" w:hAnsi="Verdana"/>
+              <w:noProof/>
+              <w:sz w:val="22"/>
+              <w:szCs w:val="22"/>
+            </w:rPr>
+            <w:t>(Hug, n.d.)</w:t>
+          </w:r>
+          <w:r>
+            <w:rPr>
+              <w:rFonts w:ascii="Verdana" w:hAnsi="Verdana"/>
+              <w:sz w:val="22"/>
+              <w:szCs w:val="22"/>
+            </w:rPr>
+            <w:fldChar w:fldCharType="end"/>
+          </w:r>
+        </w:sdtContent>
+      </w:sdt>
+    </w:p>
+    <w:p>
+      <w:pPr>
+        <w:jc w:val="both"/>
+        <w:rPr>
+          <w:rFonts w:ascii="Verdana" w:hAnsi="Verdana"/>
+          <w:sz w:val="22"/>
+          <w:szCs w:val="22"/>
+        </w:rPr>
+      </w:pPr>
+    </w:p>
+    <w:p>
+      <w:pPr>
+        <w:rPr>
+          <w:rFonts w:ascii="Verdana" w:hAnsi="Verdana"/>
+          <w:sz w:val="22"/>
+          <w:szCs w:val="22"/>
+        </w:rPr>
+      </w:pPr>
+      <w:r>
+        <w:rPr>
+          <w:rFonts w:ascii="Verdana" w:hAnsi="Verdana"/>
+          <w:sz w:val="22"/>
+          <w:szCs w:val="22"/>
+        </w:rPr>
+        <w:t>To implement the recommender systems, I used Python and the surprise package. The code for this project can be found in my GitHub repository:</w:t>
+      </w:r>
+    </w:p>
+    <w:p>
+      <w:pPr>
+        <w:rPr>
+          <w:rFonts w:ascii="Verdana" w:hAnsi="Verdana"/>
+          <w:sz w:val="22"/>
+          <w:szCs w:val="22"/>
+        </w:rPr>
+      </w:pPr>
+    </w:p>
+    <w:p>
+      <w:pPr>
+        <w:rPr>
+          <w:rFonts w:ascii="Verdana" w:hAnsi="Verdana"/>
+          <w:b/>
+          <w:bCs/>
+          <w:sz w:val="22"/>
+          <w:szCs w:val="22"/>
+        </w:rPr>
+      </w:pPr>
+    </w:p>
+    <w:p>
+      <w:pPr>
         <w:rPr>
           <w:rFonts w:ascii="Verdana" w:hAnsi="Verdana"/>
           <w:b/>
@@ -10782,6 +11173,16 @@
         </w:rPr>
         <w:t>:</w:t>
       </w:r>
+    </w:p>
+    <w:p>
+      <w:pPr>
+        <w:jc w:val="both"/>
+        <w:rPr>
+          <w:rFonts w:ascii="Verdana" w:hAnsi="Verdana"/>
+          <w:sz w:val="22"/>
+          <w:szCs w:val="22"/>
+        </w:rPr>
+      </w:pPr>
     </w:p>
     <w:p>
       <w:pPr>
@@ -11084,7 +11485,7 @@
                     </pic:cNvPicPr>
                   </pic:nvPicPr>
                   <pic:blipFill>
-                    <a:blip r:embed="rId22">
+                    <a:blip r:embed="rId24">
                       <a:extLst>
                         <a:ext uri="{28A0092B-C50C-407E-A947-70E740481C1C}">
                           <a14:useLocalDpi xmlns:a14="http://schemas.microsoft.com/office/drawing/2010/main" val="0"/>
@@ -11146,7 +11547,7 @@
                     </pic:cNvPicPr>
                   </pic:nvPicPr>
                   <pic:blipFill>
-                    <a:blip r:embed="rId23">
+                    <a:blip r:embed="rId25">
                       <a:extLst>
                         <a:ext uri="{28A0092B-C50C-407E-A947-70E740481C1C}">
                           <a14:useLocalDpi xmlns:a14="http://schemas.microsoft.com/office/drawing/2010/main" val="0"/>
@@ -11349,7 +11750,25 @@
           <w:sz w:val="22"/>
           <w:szCs w:val="22"/>
         </w:rPr>
-        <w:t xml:space="preserve">end recommendation is something they actually rated, </w:t>
+        <w:t xml:space="preserve">end recommendation is something they </w:t>
+      </w:r>
+      <w:proofErr w:type="gramStart"/>
+      <w:r>
+        <w:rPr>
+          <w:rFonts w:ascii="Verdana" w:hAnsi="Verdana"/>
+          <w:sz w:val="22"/>
+          <w:szCs w:val="22"/>
+        </w:rPr>
+        <w:t>actually rated</w:t>
+      </w:r>
+      <w:proofErr w:type="gramEnd"/>
+      <w:r>
+        <w:rPr>
+          <w:rFonts w:ascii="Verdana" w:hAnsi="Verdana"/>
+          <w:sz w:val="22"/>
+          <w:szCs w:val="22"/>
+        </w:rPr>
+        <w:t xml:space="preserve">, </w:t>
       </w:r>
       <w:r>
         <w:rPr>
@@ -11480,6 +11899,15 @@
     </w:p>
     <w:p>
       <w:pPr>
+        <w:rPr>
+          <w:rFonts w:ascii="Verdana" w:hAnsi="Verdana"/>
+          <w:sz w:val="40"/>
+          <w:szCs w:val="40"/>
+        </w:rPr>
+      </w:pPr>
+    </w:p>
+    <w:p>
+      <w:pPr>
         <w:jc w:val="both"/>
         <w:rPr>
           <w:rFonts w:ascii="Verdana" w:hAnsi="Verdana"/>
@@ -11487,29 +11915,803 @@
           <w:szCs w:val="22"/>
         </w:rPr>
       </w:pPr>
-      <w:r>
-        <w:rPr>
-          <w:rFonts w:ascii="Verdana" w:hAnsi="Verdana"/>
-          <w:sz w:val="22"/>
-          <w:szCs w:val="22"/>
-        </w:rPr>
-        <w:t xml:space="preserve">It is </w:t>
-      </w:r>
-      <w:r>
-        <w:rPr>
-          <w:rFonts w:ascii="Verdana" w:hAnsi="Verdana"/>
-          <w:sz w:val="22"/>
-          <w:szCs w:val="22"/>
-        </w:rPr>
-        <w:t>expect</w:t>
-      </w:r>
-      <w:r>
-        <w:rPr>
-          <w:rFonts w:ascii="Verdana" w:hAnsi="Verdana"/>
-          <w:sz w:val="22"/>
-          <w:szCs w:val="22"/>
-        </w:rPr>
-        <w:t>ed</w:t>
+    </w:p>
+    <w:p>
+      <w:pPr>
+        <w:jc w:val="both"/>
+        <w:rPr>
+          <w:rFonts w:ascii="Verdana" w:hAnsi="Verdana"/>
+          <w:sz w:val="22"/>
+          <w:szCs w:val="22"/>
+        </w:rPr>
+      </w:pPr>
+      <w:r>
+        <w:rPr>
+          <w:rFonts w:ascii="Verdana" w:hAnsi="Verdana"/>
+          <w:sz w:val="22"/>
+          <w:szCs w:val="22"/>
+        </w:rPr>
+        <w:lastRenderedPageBreak/>
+        <w:t>The following table compares the result for all 4 different methods and a random prediction.</w:t>
+      </w:r>
+    </w:p>
+    <w:p>
+      <w:pPr>
+        <w:jc w:val="both"/>
+        <w:rPr>
+          <w:rFonts w:ascii="Verdana" w:hAnsi="Verdana"/>
+          <w:sz w:val="22"/>
+          <w:szCs w:val="22"/>
+        </w:rPr>
+      </w:pPr>
+    </w:p>
+    <w:tbl>
+      <w:tblPr>
+        <w:tblStyle w:val="ListTable3"/>
+        <w:tblW w:w="0" w:type="auto"/>
+        <w:jc w:val="center"/>
+        <w:tblBorders>
+          <w:top w:val="single" w:sz="4" w:space="0" w:color="auto"/>
+          <w:left w:val="single" w:sz="4" w:space="0" w:color="auto"/>
+          <w:bottom w:val="single" w:sz="4" w:space="0" w:color="auto"/>
+          <w:right w:val="single" w:sz="4" w:space="0" w:color="auto"/>
+          <w:insideH w:val="single" w:sz="4" w:space="0" w:color="auto"/>
+          <w:insideV w:val="single" w:sz="4" w:space="0" w:color="auto"/>
+        </w:tblBorders>
+        <w:tblLook w:val="04A0" w:firstRow="1" w:lastRow="0" w:firstColumn="1" w:lastColumn="0" w:noHBand="0" w:noVBand="1"/>
+      </w:tblPr>
+      <w:tblGrid>
+        <w:gridCol w:w="3330"/>
+        <w:gridCol w:w="2340"/>
+        <w:gridCol w:w="2124"/>
+        <w:gridCol w:w="2016"/>
+      </w:tblGrid>
+      <w:tr>
+        <w:trPr>
+          <w:cnfStyle w:val="100000000000" w:firstRow="1" w:lastRow="0" w:firstColumn="0" w:lastColumn="0" w:oddVBand="0" w:evenVBand="0" w:oddHBand="0" w:evenHBand="0" w:firstRowFirstColumn="0" w:firstRowLastColumn="0" w:lastRowFirstColumn="0" w:lastRowLastColumn="0"/>
+          <w:jc w:val="center"/>
+        </w:trPr>
+        <w:tc>
+          <w:tcPr>
+            <w:cnfStyle w:val="001000000100" w:firstRow="0" w:lastRow="0" w:firstColumn="1" w:lastColumn="0" w:oddVBand="0" w:evenVBand="0" w:oddHBand="0" w:evenHBand="0" w:firstRowFirstColumn="1" w:firstRowLastColumn="0" w:lastRowFirstColumn="0" w:lastRowLastColumn="0"/>
+            <w:tcW w:w="3330" w:type="dxa"/>
+            <w:tcBorders>
+              <w:bottom w:val="none" w:sz="0" w:space="0" w:color="auto"/>
+              <w:right w:val="none" w:sz="0" w:space="0" w:color="auto"/>
+            </w:tcBorders>
+            <w:vAlign w:val="center"/>
+          </w:tcPr>
+          <w:p>
+            <w:pPr>
+              <w:jc w:val="center"/>
+              <w:rPr>
+                <w:rFonts w:ascii="Verdana" w:hAnsi="Verdana"/>
+                <w:sz w:val="20"/>
+                <w:szCs w:val="20"/>
+              </w:rPr>
+            </w:pPr>
+            <w:r>
+              <w:rPr>
+                <w:rFonts w:ascii="Verdana" w:hAnsi="Verdana"/>
+                <w:sz w:val="20"/>
+                <w:szCs w:val="20"/>
+              </w:rPr>
+              <w:t>Methods</w:t>
+            </w:r>
+          </w:p>
+        </w:tc>
+        <w:tc>
+          <w:tcPr>
+            <w:tcW w:w="2340" w:type="dxa"/>
+            <w:vAlign w:val="center"/>
+          </w:tcPr>
+          <w:p>
+            <w:pPr>
+              <w:jc w:val="center"/>
+              <w:cnfStyle w:val="100000000000" w:firstRow="1" w:lastRow="0" w:firstColumn="0" w:lastColumn="0" w:oddVBand="0" w:evenVBand="0" w:oddHBand="0" w:evenHBand="0" w:firstRowFirstColumn="0" w:firstRowLastColumn="0" w:lastRowFirstColumn="0" w:lastRowLastColumn="0"/>
+              <w:rPr>
+                <w:rFonts w:ascii="Verdana" w:hAnsi="Verdana"/>
+                <w:sz w:val="20"/>
+                <w:szCs w:val="20"/>
+              </w:rPr>
+            </w:pPr>
+            <w:r>
+              <w:rPr>
+                <w:rFonts w:ascii="Verdana" w:hAnsi="Verdana"/>
+                <w:sz w:val="20"/>
+                <w:szCs w:val="20"/>
+              </w:rPr>
+              <w:t>RMSE</w:t>
+            </w:r>
+          </w:p>
+        </w:tc>
+        <w:tc>
+          <w:tcPr>
+            <w:tcW w:w="2124" w:type="dxa"/>
+            <w:vAlign w:val="center"/>
+          </w:tcPr>
+          <w:p>
+            <w:pPr>
+              <w:jc w:val="center"/>
+              <w:cnfStyle w:val="100000000000" w:firstRow="1" w:lastRow="0" w:firstColumn="0" w:lastColumn="0" w:oddVBand="0" w:evenVBand="0" w:oddHBand="0" w:evenHBand="0" w:firstRowFirstColumn="0" w:firstRowLastColumn="0" w:lastRowFirstColumn="0" w:lastRowLastColumn="0"/>
+              <w:rPr>
+                <w:rFonts w:ascii="Verdana" w:hAnsi="Verdana"/>
+                <w:sz w:val="20"/>
+                <w:szCs w:val="20"/>
+              </w:rPr>
+            </w:pPr>
+            <w:r>
+              <w:rPr>
+                <w:rFonts w:ascii="Verdana" w:hAnsi="Verdana"/>
+                <w:sz w:val="20"/>
+                <w:szCs w:val="20"/>
+              </w:rPr>
+              <w:t>MAE</w:t>
+            </w:r>
+          </w:p>
+        </w:tc>
+        <w:tc>
+          <w:tcPr>
+            <w:tcW w:w="2016" w:type="dxa"/>
+            <w:vAlign w:val="center"/>
+          </w:tcPr>
+          <w:p>
+            <w:pPr>
+              <w:jc w:val="center"/>
+              <w:cnfStyle w:val="100000000000" w:firstRow="1" w:lastRow="0" w:firstColumn="0" w:lastColumn="0" w:oddVBand="0" w:evenVBand="0" w:oddHBand="0" w:evenHBand="0" w:firstRowFirstColumn="0" w:firstRowLastColumn="0" w:lastRowFirstColumn="0" w:lastRowLastColumn="0"/>
+              <w:rPr>
+                <w:rFonts w:ascii="Verdana" w:hAnsi="Verdana"/>
+                <w:sz w:val="20"/>
+                <w:szCs w:val="20"/>
+              </w:rPr>
+            </w:pPr>
+            <w:r>
+              <w:rPr>
+                <w:rFonts w:ascii="Verdana" w:hAnsi="Verdana"/>
+                <w:sz w:val="20"/>
+                <w:szCs w:val="20"/>
+              </w:rPr>
+              <w:t>Hit-Rate</w:t>
+            </w:r>
+          </w:p>
+        </w:tc>
+      </w:tr>
+      <w:tr>
+        <w:trPr>
+          <w:cnfStyle w:val="000000100000" w:firstRow="0" w:lastRow="0" w:firstColumn="0" w:lastColumn="0" w:oddVBand="0" w:evenVBand="0" w:oddHBand="1" w:evenHBand="0" w:firstRowFirstColumn="0" w:firstRowLastColumn="0" w:lastRowFirstColumn="0" w:lastRowLastColumn="0"/>
+          <w:jc w:val="center"/>
+        </w:trPr>
+        <w:tc>
+          <w:tcPr>
+            <w:cnfStyle w:val="001000000000" w:firstRow="0" w:lastRow="0" w:firstColumn="1" w:lastColumn="0" w:oddVBand="0" w:evenVBand="0" w:oddHBand="0" w:evenHBand="0" w:firstRowFirstColumn="0" w:firstRowLastColumn="0" w:lastRowFirstColumn="0" w:lastRowLastColumn="0"/>
+            <w:tcW w:w="3330" w:type="dxa"/>
+            <w:tcBorders>
+              <w:top w:val="none" w:sz="0" w:space="0" w:color="auto"/>
+              <w:bottom w:val="none" w:sz="0" w:space="0" w:color="auto"/>
+              <w:right w:val="none" w:sz="0" w:space="0" w:color="auto"/>
+            </w:tcBorders>
+            <w:vAlign w:val="center"/>
+          </w:tcPr>
+          <w:p>
+            <w:pPr>
+              <w:jc w:val="center"/>
+              <w:rPr>
+                <w:rFonts w:ascii="Verdana" w:hAnsi="Verdana"/>
+                <w:sz w:val="20"/>
+                <w:szCs w:val="20"/>
+              </w:rPr>
+            </w:pPr>
+            <w:r>
+              <w:rPr>
+                <w:rFonts w:ascii="Verdana" w:hAnsi="Verdana"/>
+                <w:sz w:val="20"/>
+                <w:szCs w:val="20"/>
+              </w:rPr>
+              <w:t>Content-based</w:t>
+            </w:r>
+          </w:p>
+        </w:tc>
+        <w:tc>
+          <w:tcPr>
+            <w:tcW w:w="2340" w:type="dxa"/>
+            <w:tcBorders>
+              <w:top w:val="none" w:sz="0" w:space="0" w:color="auto"/>
+              <w:bottom w:val="none" w:sz="0" w:space="0" w:color="auto"/>
+            </w:tcBorders>
+            <w:vAlign w:val="center"/>
+          </w:tcPr>
+          <w:p>
+            <w:pPr>
+              <w:jc w:val="center"/>
+              <w:cnfStyle w:val="000000100000" w:firstRow="0" w:lastRow="0" w:firstColumn="0" w:lastColumn="0" w:oddVBand="0" w:evenVBand="0" w:oddHBand="1" w:evenHBand="0" w:firstRowFirstColumn="0" w:firstRowLastColumn="0" w:lastRowFirstColumn="0" w:lastRowLastColumn="0"/>
+              <w:rPr>
+                <w:rFonts w:ascii="Verdana" w:hAnsi="Verdana"/>
+                <w:sz w:val="20"/>
+                <w:szCs w:val="20"/>
+              </w:rPr>
+            </w:pPr>
+            <w:r>
+              <w:rPr>
+                <w:rFonts w:ascii="Verdana" w:hAnsi="Verdana"/>
+                <w:sz w:val="20"/>
+                <w:szCs w:val="20"/>
+              </w:rPr>
+              <w:t>1.0547</w:t>
+            </w:r>
+          </w:p>
+        </w:tc>
+        <w:tc>
+          <w:tcPr>
+            <w:tcW w:w="2124" w:type="dxa"/>
+            <w:tcBorders>
+              <w:top w:val="none" w:sz="0" w:space="0" w:color="auto"/>
+              <w:bottom w:val="none" w:sz="0" w:space="0" w:color="auto"/>
+            </w:tcBorders>
+            <w:vAlign w:val="center"/>
+          </w:tcPr>
+          <w:p>
+            <w:pPr>
+              <w:jc w:val="center"/>
+              <w:cnfStyle w:val="000000100000" w:firstRow="0" w:lastRow="0" w:firstColumn="0" w:lastColumn="0" w:oddVBand="0" w:evenVBand="0" w:oddHBand="1" w:evenHBand="0" w:firstRowFirstColumn="0" w:firstRowLastColumn="0" w:lastRowFirstColumn="0" w:lastRowLastColumn="0"/>
+              <w:rPr>
+                <w:rFonts w:ascii="Verdana" w:hAnsi="Verdana"/>
+                <w:sz w:val="20"/>
+                <w:szCs w:val="20"/>
+              </w:rPr>
+            </w:pPr>
+            <w:r>
+              <w:rPr>
+                <w:rFonts w:ascii="Verdana" w:hAnsi="Verdana"/>
+                <w:sz w:val="20"/>
+                <w:szCs w:val="20"/>
+              </w:rPr>
+              <w:t>0.8471</w:t>
+            </w:r>
+          </w:p>
+        </w:tc>
+        <w:tc>
+          <w:tcPr>
+            <w:tcW w:w="2016" w:type="dxa"/>
+            <w:tcBorders>
+              <w:top w:val="none" w:sz="0" w:space="0" w:color="auto"/>
+              <w:bottom w:val="none" w:sz="0" w:space="0" w:color="auto"/>
+            </w:tcBorders>
+            <w:vAlign w:val="center"/>
+          </w:tcPr>
+          <w:p>
+            <w:pPr>
+              <w:jc w:val="center"/>
+              <w:cnfStyle w:val="000000100000" w:firstRow="0" w:lastRow="0" w:firstColumn="0" w:lastColumn="0" w:oddVBand="0" w:evenVBand="0" w:oddHBand="1" w:evenHBand="0" w:firstRowFirstColumn="0" w:firstRowLastColumn="0" w:lastRowFirstColumn="0" w:lastRowLastColumn="0"/>
+              <w:rPr>
+                <w:rFonts w:ascii="Verdana" w:hAnsi="Verdana"/>
+                <w:sz w:val="20"/>
+                <w:szCs w:val="20"/>
+              </w:rPr>
+            </w:pPr>
+            <w:r>
+              <w:rPr>
+                <w:rFonts w:ascii="Verdana" w:hAnsi="Verdana"/>
+                <w:sz w:val="20"/>
+                <w:szCs w:val="20"/>
+              </w:rPr>
+              <w:t>0.0089</w:t>
+            </w:r>
+          </w:p>
+        </w:tc>
+      </w:tr>
+      <w:tr>
+        <w:trPr>
+          <w:jc w:val="center"/>
+        </w:trPr>
+        <w:tc>
+          <w:tcPr>
+            <w:cnfStyle w:val="001000000000" w:firstRow="0" w:lastRow="0" w:firstColumn="1" w:lastColumn="0" w:oddVBand="0" w:evenVBand="0" w:oddHBand="0" w:evenHBand="0" w:firstRowFirstColumn="0" w:firstRowLastColumn="0" w:lastRowFirstColumn="0" w:lastRowLastColumn="0"/>
+            <w:tcW w:w="3330" w:type="dxa"/>
+            <w:tcBorders>
+              <w:right w:val="none" w:sz="0" w:space="0" w:color="auto"/>
+            </w:tcBorders>
+            <w:vAlign w:val="center"/>
+          </w:tcPr>
+          <w:p>
+            <w:pPr>
+              <w:jc w:val="center"/>
+              <w:rPr>
+                <w:rFonts w:ascii="Verdana" w:hAnsi="Verdana"/>
+                <w:sz w:val="20"/>
+                <w:szCs w:val="20"/>
+              </w:rPr>
+            </w:pPr>
+            <w:r>
+              <w:rPr>
+                <w:rFonts w:ascii="Verdana" w:hAnsi="Verdana"/>
+                <w:sz w:val="20"/>
+                <w:szCs w:val="20"/>
+              </w:rPr>
+              <w:t>Collaborative filtering</w:t>
+            </w:r>
+          </w:p>
+        </w:tc>
+        <w:tc>
+          <w:tcPr>
+            <w:tcW w:w="2340" w:type="dxa"/>
+            <w:vAlign w:val="center"/>
+          </w:tcPr>
+          <w:p>
+            <w:pPr>
+              <w:jc w:val="center"/>
+              <w:cnfStyle w:val="000000000000" w:firstRow="0" w:lastRow="0" w:firstColumn="0" w:lastColumn="0" w:oddVBand="0" w:evenVBand="0" w:oddHBand="0" w:evenHBand="0" w:firstRowFirstColumn="0" w:firstRowLastColumn="0" w:lastRowFirstColumn="0" w:lastRowLastColumn="0"/>
+              <w:rPr>
+                <w:rFonts w:ascii="Verdana" w:hAnsi="Verdana"/>
+                <w:sz w:val="20"/>
+                <w:szCs w:val="20"/>
+              </w:rPr>
+            </w:pPr>
+            <w:r>
+              <w:rPr>
+                <w:rFonts w:ascii="Verdana" w:hAnsi="Verdana"/>
+                <w:sz w:val="20"/>
+                <w:szCs w:val="20"/>
+              </w:rPr>
+              <w:t>0.9904</w:t>
+            </w:r>
+          </w:p>
+        </w:tc>
+        <w:tc>
+          <w:tcPr>
+            <w:tcW w:w="2124" w:type="dxa"/>
+            <w:vAlign w:val="center"/>
+          </w:tcPr>
+          <w:p>
+            <w:pPr>
+              <w:jc w:val="center"/>
+              <w:cnfStyle w:val="000000000000" w:firstRow="0" w:lastRow="0" w:firstColumn="0" w:lastColumn="0" w:oddVBand="0" w:evenVBand="0" w:oddHBand="0" w:evenHBand="0" w:firstRowFirstColumn="0" w:firstRowLastColumn="0" w:lastRowFirstColumn="0" w:lastRowLastColumn="0"/>
+              <w:rPr>
+                <w:rFonts w:ascii="Verdana" w:hAnsi="Verdana"/>
+                <w:sz w:val="20"/>
+                <w:szCs w:val="20"/>
+              </w:rPr>
+            </w:pPr>
+            <w:r>
+              <w:rPr>
+                <w:rFonts w:ascii="Verdana" w:hAnsi="Verdana"/>
+                <w:sz w:val="20"/>
+                <w:szCs w:val="20"/>
+              </w:rPr>
+              <w:t>0.7690</w:t>
+            </w:r>
+          </w:p>
+        </w:tc>
+        <w:tc>
+          <w:tcPr>
+            <w:tcW w:w="2016" w:type="dxa"/>
+            <w:vAlign w:val="center"/>
+          </w:tcPr>
+          <w:p>
+            <w:pPr>
+              <w:jc w:val="center"/>
+              <w:cnfStyle w:val="000000000000" w:firstRow="0" w:lastRow="0" w:firstColumn="0" w:lastColumn="0" w:oddVBand="0" w:evenVBand="0" w:oddHBand="0" w:evenHBand="0" w:firstRowFirstColumn="0" w:firstRowLastColumn="0" w:lastRowFirstColumn="0" w:lastRowLastColumn="0"/>
+              <w:rPr>
+                <w:rFonts w:ascii="Verdana" w:hAnsi="Verdana"/>
+                <w:sz w:val="20"/>
+                <w:szCs w:val="20"/>
+              </w:rPr>
+            </w:pPr>
+            <w:r>
+              <w:rPr>
+                <w:rFonts w:ascii="Verdana" w:hAnsi="Verdana"/>
+                <w:sz w:val="20"/>
+                <w:szCs w:val="20"/>
+              </w:rPr>
+              <w:t>0.0015</w:t>
+            </w:r>
+          </w:p>
+        </w:tc>
+      </w:tr>
+      <w:tr>
+        <w:trPr>
+          <w:cnfStyle w:val="000000100000" w:firstRow="0" w:lastRow="0" w:firstColumn="0" w:lastColumn="0" w:oddVBand="0" w:evenVBand="0" w:oddHBand="1" w:evenHBand="0" w:firstRowFirstColumn="0" w:firstRowLastColumn="0" w:lastRowFirstColumn="0" w:lastRowLastColumn="0"/>
+          <w:jc w:val="center"/>
+        </w:trPr>
+        <w:tc>
+          <w:tcPr>
+            <w:cnfStyle w:val="001000000000" w:firstRow="0" w:lastRow="0" w:firstColumn="1" w:lastColumn="0" w:oddVBand="0" w:evenVBand="0" w:oddHBand="0" w:evenHBand="0" w:firstRowFirstColumn="0" w:firstRowLastColumn="0" w:lastRowFirstColumn="0" w:lastRowLastColumn="0"/>
+            <w:tcW w:w="3330" w:type="dxa"/>
+            <w:tcBorders>
+              <w:top w:val="none" w:sz="0" w:space="0" w:color="auto"/>
+              <w:bottom w:val="none" w:sz="0" w:space="0" w:color="auto"/>
+              <w:right w:val="none" w:sz="0" w:space="0" w:color="auto"/>
+            </w:tcBorders>
+            <w:vAlign w:val="center"/>
+          </w:tcPr>
+          <w:p>
+            <w:pPr>
+              <w:jc w:val="center"/>
+              <w:rPr>
+                <w:rFonts w:ascii="Verdana" w:hAnsi="Verdana"/>
+                <w:sz w:val="20"/>
+                <w:szCs w:val="20"/>
+              </w:rPr>
+            </w:pPr>
+            <w:r>
+              <w:rPr>
+                <w:rFonts w:ascii="Verdana" w:hAnsi="Verdana"/>
+                <w:sz w:val="20"/>
+                <w:szCs w:val="20"/>
+              </w:rPr>
+              <w:t>Latent factor</w:t>
+            </w:r>
+          </w:p>
+        </w:tc>
+        <w:tc>
+          <w:tcPr>
+            <w:tcW w:w="2340" w:type="dxa"/>
+            <w:tcBorders>
+              <w:top w:val="none" w:sz="0" w:space="0" w:color="auto"/>
+              <w:bottom w:val="none" w:sz="0" w:space="0" w:color="auto"/>
+            </w:tcBorders>
+            <w:vAlign w:val="center"/>
+          </w:tcPr>
+          <w:p>
+            <w:pPr>
+              <w:jc w:val="center"/>
+              <w:cnfStyle w:val="000000100000" w:firstRow="0" w:lastRow="0" w:firstColumn="0" w:lastColumn="0" w:oddVBand="0" w:evenVBand="0" w:oddHBand="1" w:evenHBand="0" w:firstRowFirstColumn="0" w:firstRowLastColumn="0" w:lastRowFirstColumn="0" w:lastRowLastColumn="0"/>
+              <w:rPr>
+                <w:rFonts w:ascii="Verdana" w:hAnsi="Verdana"/>
+                <w:sz w:val="20"/>
+                <w:szCs w:val="20"/>
+              </w:rPr>
+            </w:pPr>
+            <w:r>
+              <w:rPr>
+                <w:rFonts w:ascii="Verdana" w:hAnsi="Verdana"/>
+                <w:sz w:val="20"/>
+                <w:szCs w:val="20"/>
+              </w:rPr>
+              <w:t>0.8905</w:t>
+            </w:r>
+          </w:p>
+        </w:tc>
+        <w:tc>
+          <w:tcPr>
+            <w:tcW w:w="2124" w:type="dxa"/>
+            <w:tcBorders>
+              <w:top w:val="none" w:sz="0" w:space="0" w:color="auto"/>
+              <w:bottom w:val="none" w:sz="0" w:space="0" w:color="auto"/>
+            </w:tcBorders>
+            <w:vAlign w:val="center"/>
+          </w:tcPr>
+          <w:p>
+            <w:pPr>
+              <w:jc w:val="center"/>
+              <w:cnfStyle w:val="000000100000" w:firstRow="0" w:lastRow="0" w:firstColumn="0" w:lastColumn="0" w:oddVBand="0" w:evenVBand="0" w:oddHBand="1" w:evenHBand="0" w:firstRowFirstColumn="0" w:firstRowLastColumn="0" w:lastRowFirstColumn="0" w:lastRowLastColumn="0"/>
+              <w:rPr>
+                <w:rFonts w:ascii="Verdana" w:hAnsi="Verdana"/>
+                <w:sz w:val="20"/>
+                <w:szCs w:val="20"/>
+              </w:rPr>
+            </w:pPr>
+            <w:r>
+              <w:rPr>
+                <w:rFonts w:ascii="Verdana" w:hAnsi="Verdana"/>
+                <w:sz w:val="20"/>
+                <w:szCs w:val="20"/>
+              </w:rPr>
+              <w:t>0.6873</w:t>
+            </w:r>
+          </w:p>
+        </w:tc>
+        <w:tc>
+          <w:tcPr>
+            <w:tcW w:w="2016" w:type="dxa"/>
+            <w:tcBorders>
+              <w:top w:val="none" w:sz="0" w:space="0" w:color="auto"/>
+              <w:bottom w:val="none" w:sz="0" w:space="0" w:color="auto"/>
+            </w:tcBorders>
+            <w:vAlign w:val="center"/>
+          </w:tcPr>
+          <w:p>
+            <w:pPr>
+              <w:jc w:val="center"/>
+              <w:cnfStyle w:val="000000100000" w:firstRow="0" w:lastRow="0" w:firstColumn="0" w:lastColumn="0" w:oddVBand="0" w:evenVBand="0" w:oddHBand="1" w:evenHBand="0" w:firstRowFirstColumn="0" w:firstRowLastColumn="0" w:lastRowFirstColumn="0" w:lastRowLastColumn="0"/>
+              <w:rPr>
+                <w:rFonts w:ascii="Verdana" w:hAnsi="Verdana"/>
+                <w:sz w:val="20"/>
+                <w:szCs w:val="20"/>
+              </w:rPr>
+            </w:pPr>
+            <w:r>
+              <w:rPr>
+                <w:rFonts w:ascii="Verdana" w:hAnsi="Verdana"/>
+                <w:sz w:val="20"/>
+                <w:szCs w:val="20"/>
+              </w:rPr>
+              <w:t>0.0328</w:t>
+            </w:r>
+          </w:p>
+        </w:tc>
+      </w:tr>
+      <w:tr>
+        <w:trPr>
+          <w:jc w:val="center"/>
+        </w:trPr>
+        <w:tc>
+          <w:tcPr>
+            <w:cnfStyle w:val="001000000000" w:firstRow="0" w:lastRow="0" w:firstColumn="1" w:lastColumn="0" w:oddVBand="0" w:evenVBand="0" w:oddHBand="0" w:evenHBand="0" w:firstRowFirstColumn="0" w:firstRowLastColumn="0" w:lastRowFirstColumn="0" w:lastRowLastColumn="0"/>
+            <w:tcW w:w="3330" w:type="dxa"/>
+            <w:tcBorders>
+              <w:right w:val="none" w:sz="0" w:space="0" w:color="auto"/>
+            </w:tcBorders>
+            <w:vAlign w:val="center"/>
+          </w:tcPr>
+          <w:p>
+            <w:pPr>
+              <w:jc w:val="center"/>
+              <w:rPr>
+                <w:rFonts w:ascii="Verdana" w:hAnsi="Verdana"/>
+                <w:sz w:val="20"/>
+                <w:szCs w:val="20"/>
+              </w:rPr>
+            </w:pPr>
+            <w:r>
+              <w:rPr>
+                <w:rFonts w:ascii="Verdana" w:hAnsi="Verdana"/>
+                <w:sz w:val="20"/>
+                <w:szCs w:val="20"/>
+              </w:rPr>
+              <w:t>Hybrid</w:t>
+            </w:r>
+          </w:p>
+        </w:tc>
+        <w:tc>
+          <w:tcPr>
+            <w:tcW w:w="2340" w:type="dxa"/>
+            <w:vAlign w:val="center"/>
+          </w:tcPr>
+          <w:p>
+            <w:pPr>
+              <w:jc w:val="center"/>
+              <w:cnfStyle w:val="000000000000" w:firstRow="0" w:lastRow="0" w:firstColumn="0" w:lastColumn="0" w:oddVBand="0" w:evenVBand="0" w:oddHBand="0" w:evenHBand="0" w:firstRowFirstColumn="0" w:firstRowLastColumn="0" w:lastRowFirstColumn="0" w:lastRowLastColumn="0"/>
+              <w:rPr>
+                <w:rFonts w:ascii="Verdana" w:hAnsi="Verdana"/>
+                <w:sz w:val="20"/>
+                <w:szCs w:val="20"/>
+              </w:rPr>
+            </w:pPr>
+            <w:r>
+              <w:rPr>
+                <w:rFonts w:ascii="Verdana" w:hAnsi="Verdana"/>
+                <w:sz w:val="20"/>
+                <w:szCs w:val="20"/>
+              </w:rPr>
+              <w:t>0.9142</w:t>
+            </w:r>
+          </w:p>
+        </w:tc>
+        <w:tc>
+          <w:tcPr>
+            <w:tcW w:w="2124" w:type="dxa"/>
+            <w:vAlign w:val="center"/>
+          </w:tcPr>
+          <w:p>
+            <w:pPr>
+              <w:jc w:val="center"/>
+              <w:cnfStyle w:val="000000000000" w:firstRow="0" w:lastRow="0" w:firstColumn="0" w:lastColumn="0" w:oddVBand="0" w:evenVBand="0" w:oddHBand="0" w:evenHBand="0" w:firstRowFirstColumn="0" w:firstRowLastColumn="0" w:lastRowFirstColumn="0" w:lastRowLastColumn="0"/>
+              <w:rPr>
+                <w:rFonts w:ascii="Verdana" w:hAnsi="Verdana"/>
+                <w:sz w:val="20"/>
+                <w:szCs w:val="20"/>
+              </w:rPr>
+            </w:pPr>
+            <w:r>
+              <w:rPr>
+                <w:rFonts w:ascii="Verdana" w:hAnsi="Verdana"/>
+                <w:sz w:val="20"/>
+                <w:szCs w:val="20"/>
+              </w:rPr>
+              <w:t>0.7078</w:t>
+            </w:r>
+          </w:p>
+        </w:tc>
+        <w:tc>
+          <w:tcPr>
+            <w:tcW w:w="2016" w:type="dxa"/>
+            <w:vAlign w:val="center"/>
+          </w:tcPr>
+          <w:p>
+            <w:pPr>
+              <w:jc w:val="center"/>
+              <w:cnfStyle w:val="000000000000" w:firstRow="0" w:lastRow="0" w:firstColumn="0" w:lastColumn="0" w:oddVBand="0" w:evenVBand="0" w:oddHBand="0" w:evenHBand="0" w:firstRowFirstColumn="0" w:firstRowLastColumn="0" w:lastRowFirstColumn="0" w:lastRowLastColumn="0"/>
+              <w:rPr>
+                <w:rFonts w:ascii="Verdana" w:hAnsi="Verdana"/>
+                <w:sz w:val="20"/>
+                <w:szCs w:val="20"/>
+              </w:rPr>
+            </w:pPr>
+            <w:r>
+              <w:rPr>
+                <w:rFonts w:ascii="Verdana" w:hAnsi="Verdana"/>
+                <w:sz w:val="20"/>
+                <w:szCs w:val="20"/>
+              </w:rPr>
+              <w:t>0.0224</w:t>
+            </w:r>
+          </w:p>
+        </w:tc>
+      </w:tr>
+      <w:tr>
+        <w:trPr>
+          <w:cnfStyle w:val="000000100000" w:firstRow="0" w:lastRow="0" w:firstColumn="0" w:lastColumn="0" w:oddVBand="0" w:evenVBand="0" w:oddHBand="1" w:evenHBand="0" w:firstRowFirstColumn="0" w:firstRowLastColumn="0" w:lastRowFirstColumn="0" w:lastRowLastColumn="0"/>
+          <w:jc w:val="center"/>
+        </w:trPr>
+        <w:tc>
+          <w:tcPr>
+            <w:cnfStyle w:val="001000000000" w:firstRow="0" w:lastRow="0" w:firstColumn="1" w:lastColumn="0" w:oddVBand="0" w:evenVBand="0" w:oddHBand="0" w:evenHBand="0" w:firstRowFirstColumn="0" w:firstRowLastColumn="0" w:lastRowFirstColumn="0" w:lastRowLastColumn="0"/>
+            <w:tcW w:w="3330" w:type="dxa"/>
+            <w:tcBorders>
+              <w:top w:val="none" w:sz="0" w:space="0" w:color="auto"/>
+              <w:bottom w:val="none" w:sz="0" w:space="0" w:color="auto"/>
+              <w:right w:val="none" w:sz="0" w:space="0" w:color="auto"/>
+            </w:tcBorders>
+            <w:vAlign w:val="center"/>
+          </w:tcPr>
+          <w:p>
+            <w:pPr>
+              <w:jc w:val="center"/>
+              <w:rPr>
+                <w:rFonts w:ascii="Verdana" w:hAnsi="Verdana"/>
+                <w:sz w:val="20"/>
+                <w:szCs w:val="20"/>
+              </w:rPr>
+            </w:pPr>
+            <w:r>
+              <w:rPr>
+                <w:rFonts w:ascii="Verdana" w:hAnsi="Verdana"/>
+                <w:sz w:val="20"/>
+                <w:szCs w:val="20"/>
+              </w:rPr>
+              <w:t>Random</w:t>
+            </w:r>
+          </w:p>
+        </w:tc>
+        <w:tc>
+          <w:tcPr>
+            <w:tcW w:w="2340" w:type="dxa"/>
+            <w:tcBorders>
+              <w:top w:val="none" w:sz="0" w:space="0" w:color="auto"/>
+              <w:bottom w:val="none" w:sz="0" w:space="0" w:color="auto"/>
+            </w:tcBorders>
+            <w:vAlign w:val="center"/>
+          </w:tcPr>
+          <w:p>
+            <w:pPr>
+              <w:jc w:val="center"/>
+              <w:cnfStyle w:val="000000100000" w:firstRow="0" w:lastRow="0" w:firstColumn="0" w:lastColumn="0" w:oddVBand="0" w:evenVBand="0" w:oddHBand="1" w:evenHBand="0" w:firstRowFirstColumn="0" w:firstRowLastColumn="0" w:lastRowFirstColumn="0" w:lastRowLastColumn="0"/>
+              <w:rPr>
+                <w:rFonts w:ascii="Verdana" w:hAnsi="Verdana"/>
+                <w:sz w:val="20"/>
+                <w:szCs w:val="20"/>
+              </w:rPr>
+            </w:pPr>
+            <w:r>
+              <w:rPr>
+                <w:rFonts w:ascii="Verdana" w:hAnsi="Verdana"/>
+                <w:sz w:val="20"/>
+                <w:szCs w:val="20"/>
+              </w:rPr>
+              <w:t>1.4384</w:t>
+            </w:r>
+          </w:p>
+        </w:tc>
+        <w:tc>
+          <w:tcPr>
+            <w:tcW w:w="2124" w:type="dxa"/>
+            <w:tcBorders>
+              <w:top w:val="none" w:sz="0" w:space="0" w:color="auto"/>
+              <w:bottom w:val="none" w:sz="0" w:space="0" w:color="auto"/>
+            </w:tcBorders>
+            <w:vAlign w:val="center"/>
+          </w:tcPr>
+          <w:p>
+            <w:pPr>
+              <w:jc w:val="center"/>
+              <w:cnfStyle w:val="000000100000" w:firstRow="0" w:lastRow="0" w:firstColumn="0" w:lastColumn="0" w:oddVBand="0" w:evenVBand="0" w:oddHBand="1" w:evenHBand="0" w:firstRowFirstColumn="0" w:firstRowLastColumn="0" w:lastRowFirstColumn="0" w:lastRowLastColumn="0"/>
+              <w:rPr>
+                <w:rFonts w:ascii="Verdana" w:hAnsi="Verdana"/>
+                <w:sz w:val="20"/>
+                <w:szCs w:val="20"/>
+              </w:rPr>
+            </w:pPr>
+            <w:r>
+              <w:rPr>
+                <w:rFonts w:ascii="Verdana" w:hAnsi="Verdana"/>
+                <w:sz w:val="20"/>
+                <w:szCs w:val="20"/>
+              </w:rPr>
+              <w:t>1.1501</w:t>
+            </w:r>
+          </w:p>
+        </w:tc>
+        <w:tc>
+          <w:tcPr>
+            <w:tcW w:w="2016" w:type="dxa"/>
+            <w:tcBorders>
+              <w:top w:val="none" w:sz="0" w:space="0" w:color="auto"/>
+              <w:bottom w:val="none" w:sz="0" w:space="0" w:color="auto"/>
+            </w:tcBorders>
+            <w:vAlign w:val="center"/>
+          </w:tcPr>
+          <w:p>
+            <w:pPr>
+              <w:jc w:val="center"/>
+              <w:cnfStyle w:val="000000100000" w:firstRow="0" w:lastRow="0" w:firstColumn="0" w:lastColumn="0" w:oddVBand="0" w:evenVBand="0" w:oddHBand="1" w:evenHBand="0" w:firstRowFirstColumn="0" w:firstRowLastColumn="0" w:lastRowFirstColumn="0" w:lastRowLastColumn="0"/>
+              <w:rPr>
+                <w:rFonts w:ascii="Verdana" w:hAnsi="Verdana"/>
+                <w:sz w:val="20"/>
+                <w:szCs w:val="20"/>
+              </w:rPr>
+            </w:pPr>
+            <w:r>
+              <w:rPr>
+                <w:rFonts w:ascii="Verdana" w:hAnsi="Verdana"/>
+                <w:sz w:val="20"/>
+                <w:szCs w:val="20"/>
+              </w:rPr>
+              <w:t>0.0045</w:t>
+            </w:r>
+          </w:p>
+        </w:tc>
+      </w:tr>
+    </w:tbl>
+    <w:p>
+      <w:pPr>
+        <w:jc w:val="both"/>
+        <w:rPr>
+          <w:rFonts w:ascii="Verdana" w:hAnsi="Verdana"/>
+          <w:sz w:val="22"/>
+          <w:szCs w:val="22"/>
+        </w:rPr>
+      </w:pPr>
+    </w:p>
+    <w:p>
+      <w:pPr>
+        <w:jc w:val="both"/>
+        <w:rPr>
+          <w:rFonts w:ascii="Verdana" w:hAnsi="Verdana"/>
+          <w:sz w:val="22"/>
+          <w:szCs w:val="22"/>
+        </w:rPr>
+      </w:pPr>
+      <w:r>
+        <w:rPr>
+          <w:rFonts w:ascii="Verdana" w:hAnsi="Verdana"/>
+          <w:sz w:val="22"/>
+          <w:szCs w:val="22"/>
+        </w:rPr>
+        <w:t xml:space="preserve">To further interpret the results of recommender systems, it is necessary to </w:t>
+      </w:r>
+      <w:r>
+        <w:rPr>
+          <w:rFonts w:ascii="Verdana" w:hAnsi="Verdana"/>
+          <w:sz w:val="22"/>
+          <w:szCs w:val="22"/>
+        </w:rPr>
+        <w:t>remember</w:t>
+      </w:r>
+      <w:r>
+        <w:rPr>
+          <w:rFonts w:ascii="Verdana" w:hAnsi="Verdana"/>
+          <w:sz w:val="22"/>
+          <w:szCs w:val="22"/>
+        </w:rPr>
+        <w:t xml:space="preserve"> how they work. Both </w:t>
+      </w:r>
+      <w:r>
+        <w:rPr>
+          <w:rFonts w:ascii="Verdana" w:hAnsi="Verdana"/>
+          <w:sz w:val="22"/>
+          <w:szCs w:val="22"/>
+        </w:rPr>
+        <w:t>Content-based</w:t>
       </w:r>
       <w:r>
         <w:rPr>
@@ -11525,31 +12727,23 @@
           <w:sz w:val="22"/>
           <w:szCs w:val="22"/>
         </w:rPr>
-        <w:t xml:space="preserve">that </w:t>
-      </w:r>
-      <w:r>
-        <w:rPr>
-          <w:rFonts w:ascii="Verdana" w:hAnsi="Verdana"/>
-          <w:sz w:val="22"/>
-          <w:szCs w:val="22"/>
-        </w:rPr>
-        <w:t xml:space="preserve">after tuning the weights of the </w:t>
-      </w:r>
-      <w:r>
-        <w:rPr>
-          <w:rFonts w:ascii="Verdana" w:hAnsi="Verdana"/>
-          <w:sz w:val="22"/>
-          <w:szCs w:val="22"/>
-        </w:rPr>
-        <w:t>hybrid approach that combines several methods</w:t>
-      </w:r>
-      <w:r>
-        <w:rPr>
-          <w:rFonts w:ascii="Verdana" w:hAnsi="Verdana"/>
-          <w:sz w:val="22"/>
-          <w:szCs w:val="22"/>
-        </w:rPr>
-        <w:t>,</w:t>
+        <w:t xml:space="preserve">and </w:t>
+      </w:r>
+      <w:r>
+        <w:rPr>
+          <w:rFonts w:ascii="Verdana" w:hAnsi="Verdana"/>
+          <w:sz w:val="22"/>
+          <w:szCs w:val="22"/>
+        </w:rPr>
+        <w:t xml:space="preserve">Collaborative </w:t>
+      </w:r>
+      <w:r>
+        <w:rPr>
+          <w:rFonts w:ascii="Verdana" w:hAnsi="Verdana"/>
+          <w:sz w:val="22"/>
+          <w:szCs w:val="22"/>
+        </w:rPr>
+        <w:t>filtering</w:t>
       </w:r>
       <w:r>
         <w:rPr>
@@ -11565,31 +12759,115 @@
           <w:sz w:val="22"/>
           <w:szCs w:val="22"/>
         </w:rPr>
-        <w:t>the</w:t>
-      </w:r>
-      <w:r>
-        <w:rPr>
-          <w:rFonts w:ascii="Verdana" w:hAnsi="Verdana"/>
-          <w:sz w:val="22"/>
-          <w:szCs w:val="22"/>
-        </w:rPr>
-        <w:t xml:space="preserve"> results </w:t>
-      </w:r>
-      <w:r>
-        <w:rPr>
-          <w:rFonts w:ascii="Verdana" w:hAnsi="Verdana"/>
-          <w:sz w:val="22"/>
-          <w:szCs w:val="22"/>
-        </w:rPr>
-        <w:t xml:space="preserve">for RMSE or </w:t>
-      </w:r>
-      <w:r>
-        <w:rPr>
-          <w:rFonts w:ascii="Verdana" w:hAnsi="Verdana"/>
-          <w:sz w:val="22"/>
-          <w:szCs w:val="22"/>
-        </w:rPr>
-        <w:t>hit rate</w:t>
+        <w:t xml:space="preserve">are </w:t>
+      </w:r>
+      <w:r>
+        <w:rPr>
+          <w:rFonts w:ascii="Verdana" w:hAnsi="Verdana"/>
+          <w:sz w:val="22"/>
+          <w:szCs w:val="22"/>
+        </w:rPr>
+        <w:t xml:space="preserve">using </w:t>
+      </w:r>
+      <w:r>
+        <w:rPr>
+          <w:rFonts w:ascii="Verdana" w:hAnsi="Verdana"/>
+          <w:sz w:val="22"/>
+          <w:szCs w:val="22"/>
+        </w:rPr>
+        <w:t xml:space="preserve">neighborhood-based methods, with </w:t>
+      </w:r>
+      <w:r>
+        <w:rPr>
+          <w:rFonts w:ascii="Verdana" w:hAnsi="Verdana"/>
+          <w:sz w:val="22"/>
+          <w:szCs w:val="22"/>
+        </w:rPr>
+        <w:t>Collaborative filtering</w:t>
+      </w:r>
+      <w:r>
+        <w:rPr>
+          <w:rFonts w:ascii="Verdana" w:hAnsi="Verdana"/>
+          <w:sz w:val="22"/>
+          <w:szCs w:val="22"/>
+        </w:rPr>
+        <w:t xml:space="preserve"> KNN utilizing item-item similarity and Content</w:t>
+      </w:r>
+      <w:r>
+        <w:rPr>
+          <w:rFonts w:ascii="Verdana" w:hAnsi="Verdana"/>
+          <w:sz w:val="22"/>
+          <w:szCs w:val="22"/>
+        </w:rPr>
+        <w:t xml:space="preserve">-based </w:t>
+      </w:r>
+      <w:r>
+        <w:rPr>
+          <w:rFonts w:ascii="Verdana" w:hAnsi="Verdana"/>
+          <w:sz w:val="22"/>
+          <w:szCs w:val="22"/>
+        </w:rPr>
+        <w:t>KNN utilizing content-based similarity. SVD, on the other hand, is a matrix factorization method that models user-item interactions using latent factors. Hybrid is a combination of these techniques, involving both similarity between items and latent factors.</w:t>
+      </w:r>
+    </w:p>
+    <w:p>
+      <w:pPr>
+        <w:jc w:val="both"/>
+        <w:rPr>
+          <w:rFonts w:ascii="Verdana" w:hAnsi="Verdana"/>
+          <w:sz w:val="22"/>
+          <w:szCs w:val="22"/>
+        </w:rPr>
+      </w:pPr>
+    </w:p>
+    <w:p>
+      <w:pPr>
+        <w:jc w:val="both"/>
+        <w:rPr>
+          <w:rFonts w:ascii="Verdana" w:hAnsi="Verdana"/>
+          <w:sz w:val="22"/>
+          <w:szCs w:val="22"/>
+        </w:rPr>
+      </w:pPr>
+      <w:r>
+        <w:rPr>
+          <w:rFonts w:ascii="Verdana" w:hAnsi="Verdana"/>
+          <w:sz w:val="22"/>
+          <w:szCs w:val="22"/>
+        </w:rPr>
+        <w:t xml:space="preserve">Based on </w:t>
+      </w:r>
+      <w:r>
+        <w:rPr>
+          <w:rFonts w:ascii="Verdana" w:hAnsi="Verdana"/>
+          <w:sz w:val="22"/>
+          <w:szCs w:val="22"/>
+        </w:rPr>
+        <w:t xml:space="preserve">the above </w:t>
+      </w:r>
+      <w:r>
+        <w:rPr>
+          <w:rFonts w:ascii="Verdana" w:hAnsi="Verdana"/>
+          <w:sz w:val="22"/>
+          <w:szCs w:val="22"/>
+        </w:rPr>
+        <w:t xml:space="preserve">metrics, we can see that latent factor has the best performance in terms of accuracy and relevance, as it has the lowest RMSE and MAE values and the highest Hit-Rate value. </w:t>
+      </w:r>
+      <w:r>
+        <w:rPr>
+          <w:rFonts w:ascii="Verdana" w:hAnsi="Verdana"/>
+          <w:sz w:val="22"/>
+          <w:szCs w:val="22"/>
+        </w:rPr>
+        <w:t xml:space="preserve">As </w:t>
+      </w:r>
+      <w:r>
+        <w:rPr>
+          <w:rFonts w:ascii="Verdana" w:hAnsi="Verdana"/>
+          <w:sz w:val="22"/>
+          <w:szCs w:val="22"/>
+        </w:rPr>
+        <w:t>expected,</w:t>
       </w:r>
       <w:r>
         <w:rPr>
@@ -11605,32 +12883,168 @@
           <w:sz w:val="22"/>
           <w:szCs w:val="22"/>
         </w:rPr>
-        <w:t xml:space="preserve">will be better </w:t>
-      </w:r>
-      <w:r>
-        <w:rPr>
-          <w:rFonts w:ascii="Verdana" w:hAnsi="Verdana"/>
-          <w:sz w:val="22"/>
-          <w:szCs w:val="22"/>
-        </w:rPr>
-        <w:t>than using just one</w:t>
-      </w:r>
-      <w:r>
-        <w:rPr>
-          <w:rFonts w:ascii="Verdana" w:hAnsi="Verdana"/>
-          <w:sz w:val="22"/>
-          <w:szCs w:val="22"/>
-        </w:rPr>
-        <w:t xml:space="preserve"> method</w:t>
-      </w:r>
-      <w:r>
-        <w:rPr>
-          <w:rFonts w:ascii="Verdana" w:hAnsi="Verdana"/>
-          <w:sz w:val="22"/>
-          <w:szCs w:val="22"/>
-        </w:rPr>
-        <w:t>.</w:t>
-      </w:r>
+        <w:t>Random has the worst performance in terms of accuracy and relevance, as it has the highest RMSE and MAE values and a very low Hit-Rate value</w:t>
+      </w:r>
+      <w:r>
+        <w:rPr>
+          <w:rFonts w:ascii="Verdana" w:hAnsi="Verdana"/>
+          <w:sz w:val="22"/>
+          <w:szCs w:val="22"/>
+        </w:rPr>
+        <w:t xml:space="preserve"> since it just randomly </w:t>
+      </w:r>
+      <w:r>
+        <w:rPr>
+          <w:rFonts w:ascii="Verdana" w:hAnsi="Verdana"/>
+          <w:sz w:val="22"/>
+          <w:szCs w:val="22"/>
+        </w:rPr>
+        <w:t>recommends</w:t>
+      </w:r>
+      <w:r>
+        <w:rPr>
+          <w:rFonts w:ascii="Verdana" w:hAnsi="Verdana"/>
+          <w:sz w:val="22"/>
+          <w:szCs w:val="22"/>
+        </w:rPr>
+        <w:t xml:space="preserve"> movies</w:t>
+      </w:r>
+      <w:r>
+        <w:rPr>
+          <w:rFonts w:ascii="Verdana" w:hAnsi="Verdana"/>
+          <w:sz w:val="22"/>
+          <w:szCs w:val="22"/>
+        </w:rPr>
+        <w:t>. Content-based and collaborative filtering have similar performance in terms of accuracy, but content-based has a slightly higher Hit-Rate value than collaborative filtering, which means it can recommend slightly more relevant items than collaborative filtering. Hybrid has a slightly worse performance than latent factor in terms of accuracy and relevance, but better than content-based and collaborative filtering.</w:t>
+      </w:r>
+      <w:r>
+        <w:rPr>
+          <w:rFonts w:ascii="Verdana" w:hAnsi="Verdana"/>
+          <w:sz w:val="22"/>
+          <w:szCs w:val="22"/>
+        </w:rPr>
+        <w:t xml:space="preserve"> In the Hybrid approach the weights </w:t>
+      </w:r>
+      <w:r>
+        <w:rPr>
+          <w:rFonts w:ascii="Verdana" w:hAnsi="Verdana"/>
+          <w:sz w:val="22"/>
+          <w:szCs w:val="22"/>
+        </w:rPr>
+        <w:t>are</w:t>
+      </w:r>
+      <w:r>
+        <w:rPr>
+          <w:rFonts w:ascii="Verdana" w:hAnsi="Verdana"/>
+          <w:sz w:val="22"/>
+          <w:szCs w:val="22"/>
+        </w:rPr>
+        <w:t xml:space="preserve"> equal for each </w:t>
+      </w:r>
+      <w:r>
+        <w:rPr>
+          <w:rFonts w:ascii="Verdana" w:hAnsi="Verdana"/>
+          <w:sz w:val="22"/>
+          <w:szCs w:val="22"/>
+        </w:rPr>
+        <w:t>method.</w:t>
+      </w:r>
+    </w:p>
+    <w:p>
+      <w:pPr>
+        <w:jc w:val="both"/>
+        <w:rPr>
+          <w:rFonts w:ascii="Verdana" w:hAnsi="Verdana"/>
+          <w:sz w:val="22"/>
+          <w:szCs w:val="22"/>
+        </w:rPr>
+      </w:pPr>
+    </w:p>
+    <w:p>
+      <w:pPr>
+        <w:jc w:val="both"/>
+        <w:rPr>
+          <w:rFonts w:ascii="Verdana" w:hAnsi="Verdana"/>
+          <w:sz w:val="22"/>
+          <w:szCs w:val="22"/>
+        </w:rPr>
+      </w:pPr>
+      <w:r>
+        <w:rPr>
+          <w:rFonts w:ascii="Verdana" w:hAnsi="Verdana"/>
+          <w:sz w:val="22"/>
+          <w:szCs w:val="22"/>
+        </w:rPr>
+        <w:t xml:space="preserve">In conclusion, latent </w:t>
+      </w:r>
+      <w:r>
+        <w:rPr>
+          <w:rFonts w:ascii="Verdana" w:hAnsi="Verdana"/>
+          <w:sz w:val="22"/>
+          <w:szCs w:val="22"/>
+        </w:rPr>
+        <w:t>factor</w:t>
+      </w:r>
+      <w:r>
+        <w:rPr>
+          <w:rFonts w:ascii="Verdana" w:hAnsi="Verdana"/>
+          <w:sz w:val="22"/>
+          <w:szCs w:val="22"/>
+        </w:rPr>
+        <w:t xml:space="preserve"> (SVD)</w:t>
+      </w:r>
+      <w:r>
+        <w:rPr>
+          <w:rFonts w:ascii="Verdana" w:hAnsi="Verdana"/>
+          <w:sz w:val="22"/>
+          <w:szCs w:val="22"/>
+        </w:rPr>
+        <w:t xml:space="preserve"> is the best method </w:t>
+      </w:r>
+      <w:r>
+        <w:rPr>
+          <w:rFonts w:ascii="Verdana" w:hAnsi="Verdana"/>
+          <w:sz w:val="22"/>
+          <w:szCs w:val="22"/>
+        </w:rPr>
+        <w:t>among the algorithms that we test in this project for our small movie dataset</w:t>
+      </w:r>
+      <w:r>
+        <w:rPr>
+          <w:rFonts w:ascii="Verdana" w:hAnsi="Verdana"/>
+          <w:sz w:val="22"/>
+          <w:szCs w:val="22"/>
+        </w:rPr>
+        <w:t xml:space="preserve">, as it can predict ratings more accurately and recommend more relevant items to the users. Content-based and collaborative filtering are intermediate methods that can predict ratings moderately accurately and recommend some relevant items to the users. Hybrid is a close second to latent factor, as it can predict ratings </w:t>
+      </w:r>
+      <w:proofErr w:type="gramStart"/>
+      <w:r>
+        <w:rPr>
+          <w:rFonts w:ascii="Verdana" w:hAnsi="Verdana"/>
+          <w:sz w:val="22"/>
+          <w:szCs w:val="22"/>
+        </w:rPr>
+        <w:t>fairly accurately</w:t>
+      </w:r>
+      <w:proofErr w:type="gramEnd"/>
+      <w:r>
+        <w:rPr>
+          <w:rFonts w:ascii="Verdana" w:hAnsi="Verdana"/>
+          <w:sz w:val="22"/>
+          <w:szCs w:val="22"/>
+        </w:rPr>
+        <w:t xml:space="preserve"> and recommend fairly relevant items to the users.</w:t>
+      </w:r>
+    </w:p>
+    <w:p>
+      <w:pPr>
+        <w:jc w:val="both"/>
+        <w:rPr>
+          <w:rFonts w:ascii="Verdana" w:hAnsi="Verdana"/>
+          <w:sz w:val="22"/>
+          <w:szCs w:val="22"/>
+        </w:rPr>
+      </w:pPr>
     </w:p>
     <w:p>
       <w:pPr>
@@ -11899,6 +13313,7 @@
                 <w:rPr>
                   <w:noProof/>
                 </w:rPr>
+                <w:lastRenderedPageBreak/>
                 <w:t xml:space="preserve">University, S. (2016). </w:t>
               </w:r>
               <w:r>
@@ -11984,7 +13399,7 @@
     </w:p>
     <w:sectPr>
       <w:pgSz w:w="12240" w:h="15840"/>
-      <w:pgMar w:top="1440" w:right="720" w:bottom="1440" w:left="720" w:header="720" w:footer="720" w:gutter="0"/>
+      <w:pgMar w:top="900" w:right="720" w:bottom="900" w:left="720" w:header="720" w:footer="720" w:gutter="0"/>
       <w:cols w:space="720"/>
       <w:docGrid w:linePitch="360"/>
     </w:sectPr>
@@ -14851,7 +16266,7 @@
   <dgm:whole/>
   <dgm:extLst>
     <a:ext uri="http://schemas.microsoft.com/office/drawing/2008/diagram">
-      <dsp:dataModelExt xmlns:dsp="http://schemas.microsoft.com/office/drawing/2008/diagram" relId="rId16" minVer="http://schemas.openxmlformats.org/drawingml/2006/diagram"/>
+      <dsp:dataModelExt xmlns:dsp="http://schemas.microsoft.com/office/drawing/2008/diagram" relId="rId18" minVer="http://schemas.openxmlformats.org/drawingml/2006/diagram"/>
     </a:ext>
   </dgm:extLst>
 </dgm:dataModel>
@@ -15046,7 +16461,7 @@
   <dgm:whole/>
   <dgm:extLst>
     <a:ext uri="http://schemas.microsoft.com/office/drawing/2008/diagram">
-      <dsp:dataModelExt xmlns:dsp="http://schemas.microsoft.com/office/drawing/2008/diagram" relId="rId21" minVer="http://schemas.openxmlformats.org/drawingml/2006/diagram"/>
+      <dsp:dataModelExt xmlns:dsp="http://schemas.microsoft.com/office/drawing/2008/diagram" relId="rId23" minVer="http://schemas.openxmlformats.org/drawingml/2006/diagram"/>
     </a:ext>
   </dgm:extLst>
 </dgm:dataModel>

</xml_diff>

<commit_message>
Compressed saved similarity matrix result
</commit_message>
<xml_diff>
--- a/Final_Report.docx
+++ b/Final_Report.docx
@@ -64,7 +64,7 @@
                         </a:ln>
                         <a:extLst>
                           <a:ext uri="{909E8E84-426E-40dd-AFC4-6F175D3DCCD1}">
-                            <a14:hiddenFill xmlns:a14="http://schemas.microsoft.com/office/drawing/2010/main" xmlns:w="http://schemas.openxmlformats.org/wordprocessingml/2006/main" xmlns:w10="urn:schemas-microsoft-com:office:word" xmlns:v="urn:schemas-microsoft-com:vml" xmlns:o="urn:schemas-microsoft-com:office:office" xmlns:mv="urn:schemas-microsoft-com:mac:vml" xmlns:mo="http://schemas.microsoft.com/office/mac/office/2008/main" xmlns="">
+                            <a14:hiddenFill xmlns="" xmlns:mo="http://schemas.microsoft.com/office/mac/office/2008/main" xmlns:mv="urn:schemas-microsoft-com:mac:vml" xmlns:o="urn:schemas-microsoft-com:office:office" xmlns:v="urn:schemas-microsoft-com:vml" xmlns:w10="urn:schemas-microsoft-com:office:word" xmlns:w="http://schemas.openxmlformats.org/wordprocessingml/2006/main" xmlns:a14="http://schemas.microsoft.com/office/drawing/2010/main">
                               <a:noFill/>
                             </a14:hiddenFill>
                           </a:ext>
@@ -85,7 +85,7 @@
           </mc:Choice>
           <mc:Fallback>
             <w:pict>
-              <v:line w14:anchorId="71661E95" id="Line 2" o:spid="_x0000_s1026" style="position:absolute;z-index:251654144;visibility:visible;mso-wrap-style:square;mso-width-percent:0;mso-height-percent:0;mso-wrap-distance-left:9pt;mso-wrap-distance-top:0;mso-wrap-distance-right:9pt;mso-wrap-distance-bottom:0;mso-position-horizontal:absolute;mso-position-horizontal-relative:text;mso-position-vertical:absolute;mso-position-vertical-relative:text;mso-width-percent:0;mso-height-percent:0;mso-width-relative:page;mso-height-relative:page" from="0,9pt" to="540pt,9pt" o:gfxdata="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" strokeweight="2.25pt"/>
+              <v:line w14:anchorId="571F0122" id="Line 2" o:spid="_x0000_s1026" style="position:absolute;z-index:251654144;visibility:visible;mso-wrap-style:square;mso-width-percent:0;mso-height-percent:0;mso-wrap-distance-left:9pt;mso-wrap-distance-top:0;mso-wrap-distance-right:9pt;mso-wrap-distance-bottom:0;mso-position-horizontal:absolute;mso-position-horizontal-relative:text;mso-position-vertical:absolute;mso-position-vertical-relative:text;mso-width-percent:0;mso-height-percent:0;mso-width-relative:page;mso-height-relative:page" from="0,9pt" to="540pt,9pt" o:gfxdata="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" strokeweight="2.25pt"/>
             </w:pict>
           </mc:Fallback>
         </mc:AlternateContent>
@@ -175,7 +175,7 @@
                         </a:ln>
                         <a:extLst>
                           <a:ext uri="{909E8E84-426E-40dd-AFC4-6F175D3DCCD1}">
-                            <a14:hiddenFill xmlns:a14="http://schemas.microsoft.com/office/drawing/2010/main" xmlns:w="http://schemas.openxmlformats.org/wordprocessingml/2006/main" xmlns:w10="urn:schemas-microsoft-com:office:word" xmlns:v="urn:schemas-microsoft-com:vml" xmlns:o="urn:schemas-microsoft-com:office:office" xmlns:mv="urn:schemas-microsoft-com:mac:vml" xmlns:mo="http://schemas.microsoft.com/office/mac/office/2008/main" xmlns="">
+                            <a14:hiddenFill xmlns="" xmlns:mo="http://schemas.microsoft.com/office/mac/office/2008/main" xmlns:mv="urn:schemas-microsoft-com:mac:vml" xmlns:o="urn:schemas-microsoft-com:office:office" xmlns:v="urn:schemas-microsoft-com:vml" xmlns:w10="urn:schemas-microsoft-com:office:word" xmlns:w="http://schemas.openxmlformats.org/wordprocessingml/2006/main" xmlns:a14="http://schemas.microsoft.com/office/drawing/2010/main">
                               <a:noFill/>
                             </a14:hiddenFill>
                           </a:ext>
@@ -196,7 +196,7 @@
           </mc:Choice>
           <mc:Fallback>
             <w:pict>
-              <v:line w14:anchorId="13DBC036" id="Line 3" o:spid="_x0000_s1026" style="position:absolute;z-index:251655168;visibility:visible;mso-wrap-style:square;mso-width-percent:0;mso-height-percent:0;mso-wrap-distance-left:9pt;mso-wrap-distance-top:0;mso-wrap-distance-right:9pt;mso-wrap-distance-bottom:0;mso-position-horizontal:absolute;mso-position-horizontal-relative:text;mso-position-vertical:absolute;mso-position-vertical-relative:text;mso-width-percent:0;mso-height-percent:0;mso-width-relative:page;mso-height-relative:page" from="1.05pt,7.15pt" to="541.05pt,7.15pt" o:gfxdata="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" strokeweight="2.25pt"/>
+              <v:line w14:anchorId="18705FE8" id="Line 3" o:spid="_x0000_s1026" style="position:absolute;z-index:251655168;visibility:visible;mso-wrap-style:square;mso-width-percent:0;mso-height-percent:0;mso-wrap-distance-left:9pt;mso-wrap-distance-top:0;mso-wrap-distance-right:9pt;mso-wrap-distance-bottom:0;mso-position-horizontal:absolute;mso-position-horizontal-relative:text;mso-position-vertical:absolute;mso-position-vertical-relative:text;mso-width-percent:0;mso-height-percent:0;mso-width-relative:page;mso-height-relative:page" from="1.05pt,7.15pt" to="541.05pt,7.15pt" o:gfxdata="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" strokeweight="2.25pt"/>
             </w:pict>
           </mc:Fallback>
         </mc:AlternateContent>
@@ -527,25 +527,7 @@
           <w:sz w:val="22"/>
           <w:szCs w:val="22"/>
         </w:rPr>
-        <w:t xml:space="preserve">Using the </w:t>
-      </w:r>
-      <w:proofErr w:type="spellStart"/>
-      <w:r>
-        <w:rPr>
-          <w:rFonts w:ascii="Verdana" w:hAnsi="Verdana"/>
-          <w:sz w:val="22"/>
-          <w:szCs w:val="22"/>
-        </w:rPr>
-        <w:t>MovieLens</w:t>
-      </w:r>
-      <w:proofErr w:type="spellEnd"/>
-      <w:r>
-        <w:rPr>
-          <w:rFonts w:ascii="Verdana" w:hAnsi="Verdana"/>
-          <w:sz w:val="22"/>
-          <w:szCs w:val="22"/>
-        </w:rPr>
-        <w:t xml:space="preserve"> dataset, which contains movie ratings and </w:t>
+        <w:t xml:space="preserve">Using the MovieLens dataset, which contains movie ratings and </w:t>
       </w:r>
       <w:r>
         <w:rPr>
@@ -964,23 +946,13 @@
           <w:szCs w:val="22"/>
         </w:rPr>
       </w:pPr>
-      <w:proofErr w:type="spellStart"/>
-      <w:r>
-        <w:rPr>
-          <w:rFonts w:ascii="Verdana" w:hAnsi="Verdana"/>
-          <w:sz w:val="22"/>
-          <w:szCs w:val="22"/>
-        </w:rPr>
-        <w:t>GroupLens</w:t>
-      </w:r>
-      <w:proofErr w:type="spellEnd"/>
-      <w:r>
-        <w:rPr>
-          <w:rFonts w:ascii="Verdana" w:hAnsi="Verdana"/>
-          <w:sz w:val="22"/>
-          <w:szCs w:val="22"/>
-        </w:rPr>
-        <w:t xml:space="preserve"> Research has made </w:t>
+      <w:r>
+        <w:rPr>
+          <w:rFonts w:ascii="Verdana" w:hAnsi="Verdana"/>
+          <w:sz w:val="22"/>
+          <w:szCs w:val="22"/>
+        </w:rPr>
+        <w:t xml:space="preserve">GroupLens Research has made </w:t>
       </w:r>
       <w:r>
         <w:rPr>
@@ -1006,41 +978,13 @@
         </w:rPr>
         <w:t xml:space="preserve"> </w:t>
       </w:r>
-      <w:proofErr w:type="spellStart"/>
-      <w:r>
-        <w:rPr>
-          <w:rFonts w:ascii="Verdana" w:hAnsi="Verdana"/>
-          <w:sz w:val="22"/>
-          <w:szCs w:val="22"/>
-        </w:rPr>
-        <w:t>MovieLens</w:t>
-      </w:r>
-      <w:proofErr w:type="spellEnd"/>
-      <w:r>
-        <w:rPr>
-          <w:rFonts w:ascii="Verdana" w:hAnsi="Verdana"/>
-          <w:sz w:val="22"/>
-          <w:szCs w:val="22"/>
-        </w:rPr>
-        <w:t xml:space="preserve">. These datasets include reviews and tag applications for movies that have been gathered from the </w:t>
-      </w:r>
-      <w:proofErr w:type="spellStart"/>
-      <w:r>
-        <w:rPr>
-          <w:rFonts w:ascii="Verdana" w:hAnsi="Verdana"/>
-          <w:sz w:val="22"/>
-          <w:szCs w:val="22"/>
-        </w:rPr>
-        <w:t>MovieLens</w:t>
-      </w:r>
-      <w:proofErr w:type="spellEnd"/>
-      <w:r>
-        <w:rPr>
-          <w:rFonts w:ascii="Verdana" w:hAnsi="Verdana"/>
-          <w:sz w:val="22"/>
-          <w:szCs w:val="22"/>
-        </w:rPr>
-        <w:t xml:space="preserve"> website</w:t>
+      <w:r>
+        <w:rPr>
+          <w:rFonts w:ascii="Verdana" w:hAnsi="Verdana"/>
+          <w:sz w:val="22"/>
+          <w:szCs w:val="22"/>
+        </w:rPr>
+        <w:t>MovieLens. These datasets include reviews and tag applications for movies that have been gathered from the MovieLens website</w:t>
       </w:r>
       <w:r>
         <w:rPr>
@@ -1158,23 +1102,13 @@
         </w:rPr>
         <w:t xml:space="preserve">The </w:t>
       </w:r>
-      <w:proofErr w:type="spellStart"/>
-      <w:r>
-        <w:rPr>
-          <w:rFonts w:ascii="Verdana" w:hAnsi="Verdana"/>
-          <w:sz w:val="22"/>
-          <w:szCs w:val="22"/>
-        </w:rPr>
-        <w:t>MovieLens</w:t>
-      </w:r>
-      <w:proofErr w:type="spellEnd"/>
-      <w:r>
-        <w:rPr>
-          <w:rFonts w:ascii="Verdana" w:hAnsi="Verdana"/>
-          <w:sz w:val="22"/>
-          <w:szCs w:val="22"/>
-        </w:rPr>
-        <w:t xml:space="preserve"> </w:t>
+      <w:r>
+        <w:rPr>
+          <w:rFonts w:ascii="Verdana" w:hAnsi="Verdana"/>
+          <w:sz w:val="22"/>
+          <w:szCs w:val="22"/>
+        </w:rPr>
+        <w:t xml:space="preserve">MovieLens </w:t>
       </w:r>
       <w:r>
         <w:rPr>
@@ -1238,25 +1172,7 @@
           <w:sz w:val="22"/>
           <w:szCs w:val="22"/>
         </w:rPr>
-        <w:t xml:space="preserve">296 tag applications across 9125 movies. These data were created by 671 users between January 09, </w:t>
-      </w:r>
-      <w:proofErr w:type="gramStart"/>
-      <w:r>
-        <w:rPr>
-          <w:rFonts w:ascii="Verdana" w:hAnsi="Verdana"/>
-          <w:sz w:val="22"/>
-          <w:szCs w:val="22"/>
-        </w:rPr>
-        <w:t>1995</w:t>
-      </w:r>
-      <w:proofErr w:type="gramEnd"/>
-      <w:r>
-        <w:rPr>
-          <w:rFonts w:ascii="Verdana" w:hAnsi="Verdana"/>
-          <w:sz w:val="22"/>
-          <w:szCs w:val="22"/>
-        </w:rPr>
-        <w:t xml:space="preserve"> and October 16, 2016. This dataset was generated on October 17, 2016.</w:t>
+        <w:t>296 tag applications across 9125 movies. These data were created by 671 users between January 09, 1995 and October 16, 2016. This dataset was generated on October 17, 2016.</w:t>
       </w:r>
       <w:r>
         <w:rPr>
@@ -1286,23 +1202,13 @@
           <w:szCs w:val="22"/>
         </w:rPr>
       </w:pPr>
-      <w:proofErr w:type="spellStart"/>
-      <w:r>
-        <w:rPr>
-          <w:rFonts w:ascii="Verdana" w:hAnsi="Verdana"/>
-          <w:sz w:val="22"/>
-          <w:szCs w:val="22"/>
-        </w:rPr>
-        <w:t>MovieLens</w:t>
-      </w:r>
-      <w:proofErr w:type="spellEnd"/>
-      <w:r>
-        <w:rPr>
-          <w:rFonts w:ascii="Verdana" w:hAnsi="Verdana"/>
-          <w:sz w:val="22"/>
-          <w:szCs w:val="22"/>
-        </w:rPr>
-        <w:t xml:space="preserve"> Small dataset contains several files, </w:t>
+      <w:r>
+        <w:rPr>
+          <w:rFonts w:ascii="Verdana" w:hAnsi="Verdana"/>
+          <w:sz w:val="22"/>
+          <w:szCs w:val="22"/>
+        </w:rPr>
+        <w:t xml:space="preserve">MovieLens Small dataset contains several files, </w:t>
       </w:r>
       <w:r>
         <w:rPr>
@@ -1420,79 +1326,7 @@
           <w:sz w:val="22"/>
           <w:szCs w:val="22"/>
         </w:rPr>
-        <w:t xml:space="preserve">links.csv: This file contains identifiers that can be used to link the </w:t>
-      </w:r>
-      <w:proofErr w:type="spellStart"/>
-      <w:r>
-        <w:rPr>
-          <w:rFonts w:ascii="Verdana" w:hAnsi="Verdana"/>
-          <w:sz w:val="22"/>
-          <w:szCs w:val="22"/>
-        </w:rPr>
-        <w:t>MovieLens</w:t>
-      </w:r>
-      <w:proofErr w:type="spellEnd"/>
-      <w:r>
-        <w:rPr>
-          <w:rFonts w:ascii="Verdana" w:hAnsi="Verdana"/>
-          <w:sz w:val="22"/>
-          <w:szCs w:val="22"/>
-        </w:rPr>
-        <w:t xml:space="preserve"> data with data from other sources. Each row represents one movie and contains the following columns: </w:t>
-      </w:r>
-      <w:proofErr w:type="spellStart"/>
-      <w:r>
-        <w:rPr>
-          <w:rFonts w:ascii="Verdana" w:hAnsi="Verdana"/>
-          <w:sz w:val="22"/>
-          <w:szCs w:val="22"/>
-        </w:rPr>
-        <w:t>movieId</w:t>
-      </w:r>
-      <w:proofErr w:type="spellEnd"/>
-      <w:r>
-        <w:rPr>
-          <w:rFonts w:ascii="Verdana" w:hAnsi="Verdana"/>
-          <w:sz w:val="22"/>
-          <w:szCs w:val="22"/>
-        </w:rPr>
-        <w:t xml:space="preserve">, </w:t>
-      </w:r>
-      <w:proofErr w:type="spellStart"/>
-      <w:r>
-        <w:rPr>
-          <w:rFonts w:ascii="Verdana" w:hAnsi="Verdana"/>
-          <w:sz w:val="22"/>
-          <w:szCs w:val="22"/>
-        </w:rPr>
-        <w:t>imdbId</w:t>
-      </w:r>
-      <w:proofErr w:type="spellEnd"/>
-      <w:r>
-        <w:rPr>
-          <w:rFonts w:ascii="Verdana" w:hAnsi="Verdana"/>
-          <w:sz w:val="22"/>
-          <w:szCs w:val="22"/>
-        </w:rPr>
-        <w:t xml:space="preserve">, and </w:t>
-      </w:r>
-      <w:proofErr w:type="spellStart"/>
-      <w:r>
-        <w:rPr>
-          <w:rFonts w:ascii="Verdana" w:hAnsi="Verdana"/>
-          <w:sz w:val="22"/>
-          <w:szCs w:val="22"/>
-        </w:rPr>
-        <w:t>tmdbId</w:t>
-      </w:r>
-      <w:proofErr w:type="spellEnd"/>
-      <w:r>
-        <w:rPr>
-          <w:rFonts w:ascii="Verdana" w:hAnsi="Verdana"/>
-          <w:sz w:val="22"/>
-          <w:szCs w:val="22"/>
-        </w:rPr>
-        <w:t>.</w:t>
+        <w:t>links.csv: This file contains identifiers that can be used to link the MovieLens data with data from other sources. Each row represents one movie and contains the following columns: movieId, imdbId, and tmdbId.</w:t>
       </w:r>
     </w:p>
     <w:p>
@@ -1520,25 +1354,7 @@
           <w:sz w:val="22"/>
           <w:szCs w:val="22"/>
         </w:rPr>
-        <w:t xml:space="preserve">movies.csv: This file contains information about the movies in the dataset. Each row represents one movie and contains the following columns: </w:t>
-      </w:r>
-      <w:proofErr w:type="spellStart"/>
-      <w:r>
-        <w:rPr>
-          <w:rFonts w:ascii="Verdana" w:hAnsi="Verdana"/>
-          <w:sz w:val="22"/>
-          <w:szCs w:val="22"/>
-        </w:rPr>
-        <w:t>movieId</w:t>
-      </w:r>
-      <w:proofErr w:type="spellEnd"/>
-      <w:r>
-        <w:rPr>
-          <w:rFonts w:ascii="Verdana" w:hAnsi="Verdana"/>
-          <w:sz w:val="22"/>
-          <w:szCs w:val="22"/>
-        </w:rPr>
-        <w:t>, title, and genres.</w:t>
+        <w:t>movies.csv: This file contains information about the movies in the dataset. Each row represents one movie and contains the following columns: movieId, title, and genres.</w:t>
       </w:r>
     </w:p>
     <w:p>
@@ -1567,43 +1383,7 @@
           <w:szCs w:val="22"/>
         </w:rPr>
         <w:lastRenderedPageBreak/>
-        <w:t xml:space="preserve">ratings.csv: This file contains the ratings given by users to movies. Each row represents one rating and contains the following columns: </w:t>
-      </w:r>
-      <w:proofErr w:type="spellStart"/>
-      <w:r>
-        <w:rPr>
-          <w:rFonts w:ascii="Verdana" w:hAnsi="Verdana"/>
-          <w:sz w:val="22"/>
-          <w:szCs w:val="22"/>
-        </w:rPr>
-        <w:t>userId</w:t>
-      </w:r>
-      <w:proofErr w:type="spellEnd"/>
-      <w:r>
-        <w:rPr>
-          <w:rFonts w:ascii="Verdana" w:hAnsi="Verdana"/>
-          <w:sz w:val="22"/>
-          <w:szCs w:val="22"/>
-        </w:rPr>
-        <w:t xml:space="preserve">, </w:t>
-      </w:r>
-      <w:proofErr w:type="spellStart"/>
-      <w:r>
-        <w:rPr>
-          <w:rFonts w:ascii="Verdana" w:hAnsi="Verdana"/>
-          <w:sz w:val="22"/>
-          <w:szCs w:val="22"/>
-        </w:rPr>
-        <w:t>movieId</w:t>
-      </w:r>
-      <w:proofErr w:type="spellEnd"/>
-      <w:r>
-        <w:rPr>
-          <w:rFonts w:ascii="Verdana" w:hAnsi="Verdana"/>
-          <w:sz w:val="22"/>
-          <w:szCs w:val="22"/>
-        </w:rPr>
-        <w:t>, rating, and timestamp.</w:t>
+        <w:t>ratings.csv: This file contains the ratings given by users to movies. Each row represents one rating and contains the following columns: userId, movieId, rating, and timestamp.</w:t>
       </w:r>
     </w:p>
     <w:p>
@@ -1631,43 +1411,7 @@
           <w:sz w:val="22"/>
           <w:szCs w:val="22"/>
         </w:rPr>
-        <w:t xml:space="preserve">tags.csv: This file contains the tags applied by users to movies. Each row represents one tag application and contains the following columns: </w:t>
-      </w:r>
-      <w:proofErr w:type="spellStart"/>
-      <w:r>
-        <w:rPr>
-          <w:rFonts w:ascii="Verdana" w:hAnsi="Verdana"/>
-          <w:sz w:val="22"/>
-          <w:szCs w:val="22"/>
-        </w:rPr>
-        <w:t>userId</w:t>
-      </w:r>
-      <w:proofErr w:type="spellEnd"/>
-      <w:r>
-        <w:rPr>
-          <w:rFonts w:ascii="Verdana" w:hAnsi="Verdana"/>
-          <w:sz w:val="22"/>
-          <w:szCs w:val="22"/>
-        </w:rPr>
-        <w:t xml:space="preserve">, </w:t>
-      </w:r>
-      <w:proofErr w:type="spellStart"/>
-      <w:r>
-        <w:rPr>
-          <w:rFonts w:ascii="Verdana" w:hAnsi="Verdana"/>
-          <w:sz w:val="22"/>
-          <w:szCs w:val="22"/>
-        </w:rPr>
-        <w:t>movieId</w:t>
-      </w:r>
-      <w:proofErr w:type="spellEnd"/>
-      <w:r>
-        <w:rPr>
-          <w:rFonts w:ascii="Verdana" w:hAnsi="Verdana"/>
-          <w:sz w:val="22"/>
-          <w:szCs w:val="22"/>
-        </w:rPr>
-        <w:t>, tag, and timestamp.</w:t>
+        <w:t>tags.csv: This file contains the tags applied by users to movies. Each row represents one tag application and contains the following columns: userId, movieId, tag, and timestamp.</w:t>
       </w:r>
     </w:p>
     <w:p>
@@ -2086,7 +1830,6 @@
                 <w:szCs w:val="20"/>
               </w:rPr>
             </w:pPr>
-            <w:proofErr w:type="spellStart"/>
             <w:r>
               <w:rPr>
                 <w:rFonts w:ascii="Verdana" w:hAnsi="Verdana"/>
@@ -2095,7 +1838,6 @@
               </w:rPr>
               <w:t>Drama|War</w:t>
             </w:r>
-            <w:proofErr w:type="spellEnd"/>
           </w:p>
         </w:tc>
       </w:tr>
@@ -2147,7 +1889,6 @@
                 <w:szCs w:val="20"/>
               </w:rPr>
             </w:pPr>
-            <w:proofErr w:type="spellStart"/>
             <w:r>
               <w:rPr>
                 <w:rFonts w:ascii="Verdana" w:hAnsi="Verdana"/>
@@ -2156,7 +1897,6 @@
               </w:rPr>
               <w:t>Crime|Drama</w:t>
             </w:r>
-            <w:proofErr w:type="spellEnd"/>
           </w:p>
         </w:tc>
       </w:tr>
@@ -2215,7 +1955,6 @@
                 <w:szCs w:val="20"/>
               </w:rPr>
             </w:pPr>
-            <w:proofErr w:type="spellStart"/>
             <w:r>
               <w:rPr>
                 <w:rFonts w:ascii="Verdana" w:hAnsi="Verdana"/>
@@ -2224,7 +1963,6 @@
               </w:rPr>
               <w:t>Action|Adventure|Drama|Fantasy</w:t>
             </w:r>
-            <w:proofErr w:type="spellEnd"/>
           </w:p>
         </w:tc>
       </w:tr>
@@ -4828,25 +4566,7 @@
           <w:sz w:val="22"/>
           <w:szCs w:val="22"/>
         </w:rPr>
-        <w:t xml:space="preserve">similarity of movie </w:t>
-      </w:r>
-      <w:proofErr w:type="spellStart"/>
-      <w:r>
-        <w:rPr>
-          <w:rFonts w:ascii="Verdana" w:hAnsi="Verdana"/>
-          <w:sz w:val="22"/>
-          <w:szCs w:val="22"/>
-        </w:rPr>
-        <w:t>i</w:t>
-      </w:r>
-      <w:proofErr w:type="spellEnd"/>
-      <w:r>
-        <w:rPr>
-          <w:rFonts w:ascii="Verdana" w:hAnsi="Verdana"/>
-          <w:sz w:val="22"/>
-          <w:szCs w:val="22"/>
-        </w:rPr>
-        <w:t xml:space="preserve"> and j as </w:t>
+        <w:t xml:space="preserve">similarity of movie i and j as </w:t>
       </w:r>
       <m:oMath>
         <m:sSub>
@@ -5048,25 +4768,7 @@
           <w:sz w:val="22"/>
           <w:szCs w:val="22"/>
         </w:rPr>
-        <w:t xml:space="preserve"> movie </w:t>
-      </w:r>
-      <w:proofErr w:type="spellStart"/>
-      <w:r>
-        <w:rPr>
-          <w:rFonts w:ascii="Verdana" w:hAnsi="Verdana"/>
-          <w:sz w:val="22"/>
-          <w:szCs w:val="22"/>
-        </w:rPr>
-        <w:t>i</w:t>
-      </w:r>
-      <w:proofErr w:type="spellEnd"/>
-      <w:r>
-        <w:rPr>
-          <w:rFonts w:ascii="Verdana" w:hAnsi="Verdana"/>
-          <w:sz w:val="22"/>
-          <w:szCs w:val="22"/>
-        </w:rPr>
-        <w:t>)</w:t>
+        <w:t xml:space="preserve"> movie i)</w:t>
       </w:r>
       <w:r>
         <w:rPr>
@@ -5370,61 +5072,15 @@
           <w:sz w:val="22"/>
           <w:szCs w:val="22"/>
         </w:rPr>
-        <w:t xml:space="preserve">Where </w:t>
-      </w:r>
-      <w:proofErr w:type="gramStart"/>
-      <w:r>
-        <w:rPr>
-          <w:rFonts w:ascii="Verdana" w:hAnsi="Verdana"/>
-          <w:sz w:val="22"/>
-          <w:szCs w:val="22"/>
-        </w:rPr>
-        <w:t>N(</w:t>
-      </w:r>
-      <w:proofErr w:type="spellStart"/>
-      <w:proofErr w:type="gramEnd"/>
-      <w:r>
-        <w:rPr>
-          <w:rFonts w:ascii="Verdana" w:hAnsi="Verdana"/>
-          <w:sz w:val="22"/>
-          <w:szCs w:val="22"/>
-        </w:rPr>
-        <w:t>i</w:t>
-      </w:r>
-      <w:proofErr w:type="spellEnd"/>
-      <w:r>
-        <w:rPr>
-          <w:rFonts w:ascii="Verdana" w:hAnsi="Verdana"/>
-          <w:sz w:val="22"/>
-          <w:szCs w:val="22"/>
-        </w:rPr>
-        <w:t xml:space="preserve">, u) is </w:t>
-      </w:r>
-      <w:r>
-        <w:rPr>
-          <w:rFonts w:ascii="Verdana" w:hAnsi="Verdana"/>
-          <w:sz w:val="22"/>
-          <w:szCs w:val="22"/>
-        </w:rPr>
-        <w:t xml:space="preserve">set of movies similar to movie </w:t>
-      </w:r>
-      <w:proofErr w:type="spellStart"/>
-      <w:r>
-        <w:rPr>
-          <w:rFonts w:ascii="Verdana" w:hAnsi="Verdana"/>
-          <w:sz w:val="22"/>
-          <w:szCs w:val="22"/>
-        </w:rPr>
-        <w:t>i</w:t>
-      </w:r>
-      <w:proofErr w:type="spellEnd"/>
-      <w:r>
-        <w:rPr>
-          <w:rFonts w:ascii="Verdana" w:hAnsi="Verdana"/>
-          <w:sz w:val="22"/>
-          <w:szCs w:val="22"/>
-        </w:rPr>
-        <w:t xml:space="preserve"> that where rated by user u.</w:t>
+        <w:t xml:space="preserve">Where N(i, u) is </w:t>
+      </w:r>
+      <w:r>
+        <w:rPr>
+          <w:rFonts w:ascii="Verdana" w:hAnsi="Verdana"/>
+          <w:sz w:val="22"/>
+          <w:szCs w:val="22"/>
+        </w:rPr>
+        <w:t>set of movies similar to movie i that where rated by user u.</w:t>
       </w:r>
       <w:sdt>
         <w:sdtPr>
@@ -10705,18 +10361,8 @@
           <w:sz w:val="22"/>
           <w:szCs w:val="22"/>
         </w:rPr>
-        <w:t xml:space="preserve"> </w:t>
-      </w:r>
-      <w:proofErr w:type="gramStart"/>
-      <w:r>
-        <w:rPr>
-          <w:rFonts w:ascii="Verdana" w:hAnsi="Verdana"/>
-          <w:sz w:val="22"/>
-          <w:szCs w:val="22"/>
-        </w:rPr>
-        <w:t>package</w:t>
-      </w:r>
-      <w:proofErr w:type="gramEnd"/>
+        <w:t xml:space="preserve"> package</w:t>
+      </w:r>
       <w:r>
         <w:rPr>
           <w:rFonts w:ascii="Verdana" w:hAnsi="Verdana"/>
@@ -10912,13 +10558,22 @@
           <w:szCs w:val="22"/>
         </w:rPr>
       </w:pPr>
+      <w:hyperlink r:id="rId24" w:history="1">
+        <w:r>
+          <w:rPr>
+            <w:rStyle w:val="Hyperlink"/>
+            <w:rFonts w:ascii="Verdana" w:hAnsi="Verdana"/>
+            <w:sz w:val="22"/>
+            <w:szCs w:val="22"/>
+          </w:rPr>
+          <w:t>https://github.com/shshakib/Recommender-System</w:t>
+        </w:r>
+      </w:hyperlink>
     </w:p>
     <w:p>
       <w:pPr>
         <w:rPr>
           <w:rFonts w:ascii="Verdana" w:hAnsi="Verdana"/>
-          <w:b/>
-          <w:bCs/>
           <w:sz w:val="22"/>
           <w:szCs w:val="22"/>
         </w:rPr>
@@ -10928,8 +10583,6 @@
       <w:pPr>
         <w:rPr>
           <w:rFonts w:ascii="Verdana" w:hAnsi="Verdana"/>
-          <w:b/>
-          <w:bCs/>
           <w:sz w:val="22"/>
           <w:szCs w:val="22"/>
         </w:rPr>
@@ -11021,25 +10674,7 @@
           <w:sz w:val="22"/>
           <w:szCs w:val="22"/>
         </w:rPr>
-        <w:t xml:space="preserve"> such as MAE, RMSE, Hit-Rate, ARHR, </w:t>
-      </w:r>
-      <w:proofErr w:type="spellStart"/>
-      <w:r>
-        <w:rPr>
-          <w:rFonts w:ascii="Verdana" w:hAnsi="Verdana"/>
-          <w:sz w:val="22"/>
-          <w:szCs w:val="22"/>
-        </w:rPr>
-        <w:t>cHR</w:t>
-      </w:r>
-      <w:proofErr w:type="spellEnd"/>
-      <w:r>
-        <w:rPr>
-          <w:rFonts w:ascii="Verdana" w:hAnsi="Verdana"/>
-          <w:sz w:val="22"/>
-          <w:szCs w:val="22"/>
-        </w:rPr>
-        <w:t>, …</w:t>
+        <w:t xml:space="preserve"> such as MAE, RMSE, Hit-Rate, ARHR, cHR, …</w:t>
       </w:r>
       <w:r>
         <w:rPr>
@@ -11485,7 +11120,7 @@
                     </pic:cNvPicPr>
                   </pic:nvPicPr>
                   <pic:blipFill>
-                    <a:blip r:embed="rId24">
+                    <a:blip r:embed="rId25">
                       <a:extLst>
                         <a:ext uri="{28A0092B-C50C-407E-A947-70E740481C1C}">
                           <a14:useLocalDpi xmlns:a14="http://schemas.microsoft.com/office/drawing/2010/main" val="0"/>
@@ -11547,7 +11182,7 @@
                     </pic:cNvPicPr>
                   </pic:nvPicPr>
                   <pic:blipFill>
-                    <a:blip r:embed="rId25">
+                    <a:blip r:embed="rId26">
                       <a:extLst>
                         <a:ext uri="{28A0092B-C50C-407E-A947-70E740481C1C}">
                           <a14:useLocalDpi xmlns:a14="http://schemas.microsoft.com/office/drawing/2010/main" val="0"/>
@@ -11584,25 +11219,7 @@
           <w:sz w:val="22"/>
           <w:szCs w:val="22"/>
         </w:rPr>
-        <w:t xml:space="preserve"> is the true rating of user u on movie </w:t>
-      </w:r>
-      <w:proofErr w:type="spellStart"/>
-      <w:r>
-        <w:rPr>
-          <w:rFonts w:ascii="Verdana" w:hAnsi="Verdana"/>
-          <w:sz w:val="22"/>
-          <w:szCs w:val="22"/>
-        </w:rPr>
-        <w:t>i</w:t>
-      </w:r>
-      <w:proofErr w:type="spellEnd"/>
-      <w:r>
-        <w:rPr>
-          <w:rFonts w:ascii="Verdana" w:hAnsi="Verdana"/>
-          <w:sz w:val="22"/>
-          <w:szCs w:val="22"/>
-        </w:rPr>
-        <w:t>.</w:t>
+        <w:t xml:space="preserve"> is the true rating of user u on movie i.</w:t>
       </w:r>
     </w:p>
     <w:p>
@@ -11750,25 +11367,7 @@
           <w:sz w:val="22"/>
           <w:szCs w:val="22"/>
         </w:rPr>
-        <w:t xml:space="preserve">end recommendation is something they </w:t>
-      </w:r>
-      <w:proofErr w:type="gramStart"/>
-      <w:r>
-        <w:rPr>
-          <w:rFonts w:ascii="Verdana" w:hAnsi="Verdana"/>
-          <w:sz w:val="22"/>
-          <w:szCs w:val="22"/>
-        </w:rPr>
-        <w:t>actually rated</w:t>
-      </w:r>
-      <w:proofErr w:type="gramEnd"/>
-      <w:r>
-        <w:rPr>
-          <w:rFonts w:ascii="Verdana" w:hAnsi="Verdana"/>
-          <w:sz w:val="22"/>
-          <w:szCs w:val="22"/>
-        </w:rPr>
-        <w:t xml:space="preserve">, </w:t>
+        <w:t xml:space="preserve">end recommendation is something they actually rated, </w:t>
       </w:r>
       <w:r>
         <w:rPr>
@@ -13015,25 +12614,7 @@
           <w:sz w:val="22"/>
           <w:szCs w:val="22"/>
         </w:rPr>
-        <w:t xml:space="preserve">, as it can predict ratings more accurately and recommend more relevant items to the users. Content-based and collaborative filtering are intermediate methods that can predict ratings moderately accurately and recommend some relevant items to the users. Hybrid is a close second to latent factor, as it can predict ratings </w:t>
-      </w:r>
-      <w:proofErr w:type="gramStart"/>
-      <w:r>
-        <w:rPr>
-          <w:rFonts w:ascii="Verdana" w:hAnsi="Verdana"/>
-          <w:sz w:val="22"/>
-          <w:szCs w:val="22"/>
-        </w:rPr>
-        <w:t>fairly accurately</w:t>
-      </w:r>
-      <w:proofErr w:type="gramEnd"/>
-      <w:r>
-        <w:rPr>
-          <w:rFonts w:ascii="Verdana" w:hAnsi="Verdana"/>
-          <w:sz w:val="22"/>
-          <w:szCs w:val="22"/>
-        </w:rPr>
-        <w:t xml:space="preserve"> and recommend fairly relevant items to the users.</w:t>
+        <w:t>, as it can predict ratings more accurately and recommend more relevant items to the users. Content-based and collaborative filtering are intermediate methods that can predict ratings moderately accurately and recommend some relevant items to the users. Hybrid is a close second to latent factor, as it can predict ratings fairly accurately and recommend fairly relevant items to the users.</w:t>
       </w:r>
     </w:p>
     <w:p>
@@ -14578,6 +14159,29 @@
       <w:color w:val="365F91" w:themeColor="accent1" w:themeShade="BF"/>
       <w:sz w:val="32"/>
       <w:szCs w:val="32"/>
+    </w:rPr>
+  </w:style>
+  <w:style w:type="character" w:styleId="Hyperlink">
+    <w:name w:val="Hyperlink"/>
+    <w:basedOn w:val="DefaultParagraphFont"/>
+    <w:uiPriority w:val="99"/>
+    <w:unhideWhenUsed/>
+    <w:rsid w:val="0019409D"/>
+    <w:rPr>
+      <w:color w:val="0000FF" w:themeColor="hyperlink"/>
+      <w:u w:val="single"/>
+    </w:rPr>
+  </w:style>
+  <w:style w:type="character" w:styleId="UnresolvedMention">
+    <w:name w:val="Unresolved Mention"/>
+    <w:basedOn w:val="DefaultParagraphFont"/>
+    <w:uiPriority w:val="99"/>
+    <w:semiHidden/>
+    <w:unhideWhenUsed/>
+    <w:rsid w:val="0019409D"/>
+    <w:rPr>
+      <w:color w:val="605E5C"/>
+      <w:shd w:val="clear" w:color="auto" w:fill="E1DFDD"/>
     </w:rPr>
   </w:style>
 </w:styles>

</xml_diff>